<commit_message>
docs: atualiza documentação para entrega da sprint 3
</commit_message>
<xml_diff>
--- a/documentos/documentacao/Documentação.docx
+++ b/documentos/documentacao/Documentação.docx
@@ -1364,6 +1364,155 @@
                 <w:color w:val="3C0A49"/>
               </w:rPr>
             </w:pPr>
+            <w:r>
+              <w:rPr>
+                <w:rFonts w:ascii="Manrope" w:eastAsia="Manrope" w:hAnsi="Manrope" w:cs="Manrope"/>
+                <w:color w:val="3C0A49"/>
+              </w:rPr>
+              <w:t>Maurício Azevedo</w:t>
+            </w:r>
+          </w:p>
+        </w:tc>
+        <w:tc>
+          <w:tcPr>
+            <w:tcW w:w="1471" w:type="dxa"/>
+          </w:tcPr>
+          <w:p>
+            <w:pPr>
+              <w:tabs>
+                <w:tab w:val="left" w:pos="708"/>
+                <w:tab w:val="left" w:pos="1416"/>
+                <w:tab w:val="left" w:pos="2124"/>
+                <w:tab w:val="left" w:pos="2832"/>
+                <w:tab w:val="left" w:pos="3540"/>
+                <w:tab w:val="left" w:pos="4248"/>
+                <w:tab w:val="left" w:pos="4956"/>
+                <w:tab w:val="left" w:pos="5664"/>
+                <w:tab w:val="left" w:pos="6372"/>
+                <w:tab w:val="left" w:pos="7080"/>
+                <w:tab w:val="left" w:pos="7788"/>
+                <w:tab w:val="left" w:pos="8496"/>
+                <w:tab w:val="left" w:pos="9204"/>
+              </w:tabs>
+              <w:spacing w:after="160" w:line="259" w:lineRule="auto"/>
+              <w:jc w:val="center"/>
+              <w:rPr>
+                <w:rFonts w:ascii="Manrope" w:eastAsia="Manrope" w:hAnsi="Manrope" w:cs="Manrope"/>
+                <w:color w:val="3C0A49"/>
+              </w:rPr>
+            </w:pPr>
+            <w:r>
+              <w:rPr>
+                <w:rFonts w:ascii="Manrope" w:eastAsia="Manrope" w:hAnsi="Manrope" w:cs="Manrope"/>
+                <w:color w:val="3C0A49"/>
+              </w:rPr>
+              <w:t>08/09/2023</w:t>
+            </w:r>
+          </w:p>
+        </w:tc>
+        <w:tc>
+          <w:tcPr>
+            <w:tcW w:w="1175" w:type="dxa"/>
+          </w:tcPr>
+          <w:p>
+            <w:pPr>
+              <w:tabs>
+                <w:tab w:val="left" w:pos="708"/>
+                <w:tab w:val="left" w:pos="1416"/>
+                <w:tab w:val="left" w:pos="2124"/>
+                <w:tab w:val="left" w:pos="2832"/>
+                <w:tab w:val="left" w:pos="3540"/>
+                <w:tab w:val="left" w:pos="4248"/>
+                <w:tab w:val="left" w:pos="4956"/>
+                <w:tab w:val="left" w:pos="5664"/>
+                <w:tab w:val="left" w:pos="6372"/>
+                <w:tab w:val="left" w:pos="7080"/>
+                <w:tab w:val="left" w:pos="7788"/>
+                <w:tab w:val="left" w:pos="8496"/>
+                <w:tab w:val="left" w:pos="9204"/>
+              </w:tabs>
+              <w:spacing w:after="160" w:line="259" w:lineRule="auto"/>
+              <w:jc w:val="center"/>
+              <w:rPr>
+                <w:rFonts w:ascii="Manrope" w:eastAsia="Manrope" w:hAnsi="Manrope" w:cs="Manrope"/>
+                <w:color w:val="3C0A49"/>
+              </w:rPr>
+            </w:pPr>
+            <w:r>
+              <w:rPr>
+                <w:rFonts w:ascii="Manrope" w:eastAsia="Manrope" w:hAnsi="Manrope" w:cs="Manrope"/>
+                <w:color w:val="3C0A49"/>
+              </w:rPr>
+              <w:t>0.0.4</w:t>
+            </w:r>
+          </w:p>
+        </w:tc>
+        <w:tc>
+          <w:tcPr>
+            <w:tcW w:w="4671" w:type="dxa"/>
+          </w:tcPr>
+          <w:p>
+            <w:pPr>
+              <w:tabs>
+                <w:tab w:val="left" w:pos="708"/>
+                <w:tab w:val="left" w:pos="1416"/>
+                <w:tab w:val="left" w:pos="2124"/>
+                <w:tab w:val="left" w:pos="2832"/>
+                <w:tab w:val="left" w:pos="3540"/>
+                <w:tab w:val="left" w:pos="4248"/>
+                <w:tab w:val="left" w:pos="4956"/>
+                <w:tab w:val="left" w:pos="5664"/>
+                <w:tab w:val="left" w:pos="6372"/>
+                <w:tab w:val="left" w:pos="7080"/>
+                <w:tab w:val="left" w:pos="7788"/>
+                <w:tab w:val="left" w:pos="8496"/>
+                <w:tab w:val="left" w:pos="9204"/>
+              </w:tabs>
+              <w:spacing w:after="160" w:line="259" w:lineRule="auto"/>
+              <w:rPr>
+                <w:rFonts w:ascii="Manrope" w:eastAsia="Manrope" w:hAnsi="Manrope" w:cs="Manrope"/>
+                <w:color w:val="3C0A49"/>
+              </w:rPr>
+            </w:pPr>
+            <w:r>
+              <w:rPr>
+                <w:rFonts w:ascii="Manrope" w:eastAsia="Manrope" w:hAnsi="Manrope" w:cs="Manrope"/>
+                <w:color w:val="3C0A49"/>
+              </w:rPr>
+              <w:t>Preenchimento das seções 3 e 4.3.</w:t>
+            </w:r>
+          </w:p>
+        </w:tc>
+      </w:tr>
+      <w:tr>
+        <w:tc>
+          <w:tcPr>
+            <w:tcW w:w="2311" w:type="dxa"/>
+          </w:tcPr>
+          <w:p>
+            <w:pPr>
+              <w:tabs>
+                <w:tab w:val="left" w:pos="708"/>
+                <w:tab w:val="left" w:pos="1416"/>
+                <w:tab w:val="left" w:pos="2124"/>
+                <w:tab w:val="left" w:pos="2832"/>
+                <w:tab w:val="left" w:pos="3540"/>
+                <w:tab w:val="left" w:pos="4248"/>
+                <w:tab w:val="left" w:pos="4956"/>
+                <w:tab w:val="left" w:pos="5664"/>
+                <w:tab w:val="left" w:pos="6372"/>
+                <w:tab w:val="left" w:pos="7080"/>
+                <w:tab w:val="left" w:pos="7788"/>
+                <w:tab w:val="left" w:pos="8496"/>
+                <w:tab w:val="left" w:pos="9204"/>
+              </w:tabs>
+              <w:spacing w:after="160" w:line="259" w:lineRule="auto"/>
+              <w:jc w:val="center"/>
+              <w:rPr>
+                <w:rFonts w:ascii="Manrope" w:eastAsia="Manrope" w:hAnsi="Manrope" w:cs="Manrope"/>
+                <w:color w:val="3C0A49"/>
+              </w:rPr>
+            </w:pPr>
           </w:p>
         </w:tc>
         <w:tc>
@@ -1692,125 +1841,6 @@
           </w:p>
         </w:tc>
       </w:tr>
-      <w:tr>
-        <w:tc>
-          <w:tcPr>
-            <w:tcW w:w="2311" w:type="dxa"/>
-          </w:tcPr>
-          <w:p>
-            <w:pPr>
-              <w:tabs>
-                <w:tab w:val="left" w:pos="708"/>
-                <w:tab w:val="left" w:pos="1416"/>
-                <w:tab w:val="left" w:pos="2124"/>
-                <w:tab w:val="left" w:pos="2832"/>
-                <w:tab w:val="left" w:pos="3540"/>
-                <w:tab w:val="left" w:pos="4248"/>
-                <w:tab w:val="left" w:pos="4956"/>
-                <w:tab w:val="left" w:pos="5664"/>
-                <w:tab w:val="left" w:pos="6372"/>
-                <w:tab w:val="left" w:pos="7080"/>
-                <w:tab w:val="left" w:pos="7788"/>
-                <w:tab w:val="left" w:pos="8496"/>
-                <w:tab w:val="left" w:pos="9204"/>
-              </w:tabs>
-              <w:spacing w:after="160" w:line="259" w:lineRule="auto"/>
-              <w:jc w:val="center"/>
-              <w:rPr>
-                <w:rFonts w:ascii="Manrope" w:eastAsia="Manrope" w:hAnsi="Manrope" w:cs="Manrope"/>
-                <w:color w:val="3C0A49"/>
-              </w:rPr>
-            </w:pPr>
-          </w:p>
-        </w:tc>
-        <w:tc>
-          <w:tcPr>
-            <w:tcW w:w="1471" w:type="dxa"/>
-          </w:tcPr>
-          <w:p>
-            <w:pPr>
-              <w:tabs>
-                <w:tab w:val="left" w:pos="708"/>
-                <w:tab w:val="left" w:pos="1416"/>
-                <w:tab w:val="left" w:pos="2124"/>
-                <w:tab w:val="left" w:pos="2832"/>
-                <w:tab w:val="left" w:pos="3540"/>
-                <w:tab w:val="left" w:pos="4248"/>
-                <w:tab w:val="left" w:pos="4956"/>
-                <w:tab w:val="left" w:pos="5664"/>
-                <w:tab w:val="left" w:pos="6372"/>
-                <w:tab w:val="left" w:pos="7080"/>
-                <w:tab w:val="left" w:pos="7788"/>
-                <w:tab w:val="left" w:pos="8496"/>
-                <w:tab w:val="left" w:pos="9204"/>
-              </w:tabs>
-              <w:spacing w:after="160" w:line="259" w:lineRule="auto"/>
-              <w:rPr>
-                <w:rFonts w:ascii="Manrope" w:eastAsia="Manrope" w:hAnsi="Manrope" w:cs="Manrope"/>
-                <w:color w:val="3C0A49"/>
-              </w:rPr>
-            </w:pPr>
-          </w:p>
-        </w:tc>
-        <w:tc>
-          <w:tcPr>
-            <w:tcW w:w="1175" w:type="dxa"/>
-          </w:tcPr>
-          <w:p>
-            <w:pPr>
-              <w:tabs>
-                <w:tab w:val="left" w:pos="708"/>
-                <w:tab w:val="left" w:pos="1416"/>
-                <w:tab w:val="left" w:pos="2124"/>
-                <w:tab w:val="left" w:pos="2832"/>
-                <w:tab w:val="left" w:pos="3540"/>
-                <w:tab w:val="left" w:pos="4248"/>
-                <w:tab w:val="left" w:pos="4956"/>
-                <w:tab w:val="left" w:pos="5664"/>
-                <w:tab w:val="left" w:pos="6372"/>
-                <w:tab w:val="left" w:pos="7080"/>
-                <w:tab w:val="left" w:pos="7788"/>
-                <w:tab w:val="left" w:pos="8496"/>
-                <w:tab w:val="left" w:pos="9204"/>
-              </w:tabs>
-              <w:spacing w:after="160" w:line="259" w:lineRule="auto"/>
-              <w:rPr>
-                <w:rFonts w:ascii="Manrope" w:eastAsia="Manrope" w:hAnsi="Manrope" w:cs="Manrope"/>
-                <w:color w:val="3C0A49"/>
-              </w:rPr>
-            </w:pPr>
-          </w:p>
-        </w:tc>
-        <w:tc>
-          <w:tcPr>
-            <w:tcW w:w="4671" w:type="dxa"/>
-          </w:tcPr>
-          <w:p>
-            <w:pPr>
-              <w:tabs>
-                <w:tab w:val="left" w:pos="708"/>
-                <w:tab w:val="left" w:pos="1416"/>
-                <w:tab w:val="left" w:pos="2124"/>
-                <w:tab w:val="left" w:pos="2832"/>
-                <w:tab w:val="left" w:pos="3540"/>
-                <w:tab w:val="left" w:pos="4248"/>
-                <w:tab w:val="left" w:pos="4956"/>
-                <w:tab w:val="left" w:pos="5664"/>
-                <w:tab w:val="left" w:pos="6372"/>
-                <w:tab w:val="left" w:pos="7080"/>
-                <w:tab w:val="left" w:pos="7788"/>
-                <w:tab w:val="left" w:pos="8496"/>
-                <w:tab w:val="left" w:pos="9204"/>
-              </w:tabs>
-              <w:spacing w:after="160" w:line="259" w:lineRule="auto"/>
-              <w:rPr>
-                <w:rFonts w:ascii="Manrope" w:eastAsia="Manrope" w:hAnsi="Manrope" w:cs="Manrope"/>
-                <w:color w:val="3C0A49"/>
-              </w:rPr>
-            </w:pPr>
-          </w:p>
-        </w:tc>
-      </w:tr>
     </w:tbl>
     <w:p>
       <w:pPr>
@@ -3078,26 +3108,312 @@
     </w:p>
     <w:p>
       <w:pPr>
+        <w:spacing w:line="360" w:lineRule="auto"/>
         <w:ind w:firstLine="720"/>
-        <w:rPr>
-          <w:rFonts w:ascii="Manrope" w:eastAsia="Helvetica Neue" w:hAnsi="Manrope" w:cs="Helvetica Neue"/>
-          <w:color w:val="3C0A49"/>
-        </w:rPr>
-      </w:pPr>
-      <w:r>
-        <w:rPr>
-          <w:rFonts w:ascii="Manrope" w:eastAsia="Helvetica Neue" w:hAnsi="Manrope" w:cs="Helvetica Neue"/>
-          <w:color w:val="3C0A49"/>
-        </w:rPr>
-        <w:t>Seção em construção</w:t>
-      </w:r>
-      <w:r>
-        <w:rPr>
-          <w:rFonts w:ascii="Manrope" w:eastAsia="Helvetica Neue" w:hAnsi="Manrope" w:cs="Helvetica Neue"/>
-          <w:color w:val="3C0A49"/>
-        </w:rPr>
-        <w:t>.</w:t>
-      </w:r>
+        <w:jc w:val="both"/>
+        <w:rPr>
+          <w:rFonts w:ascii="Manrope" w:eastAsia="Helvetica Neue" w:hAnsi="Manrope" w:cs="Helvetica Neue"/>
+          <w:color w:val="3C0A49"/>
+        </w:rPr>
+      </w:pPr>
+      <w:r>
+        <w:rPr>
+          <w:rFonts w:ascii="Manrope" w:eastAsia="Helvetica Neue" w:hAnsi="Manrope" w:cs="Helvetica Neue"/>
+          <w:color w:val="3C0A49"/>
+        </w:rPr>
+        <w:t xml:space="preserve">CRISP-DM é uma sigla que, em português, significa “Processo Padrão </w:t>
+      </w:r>
+      <w:proofErr w:type="spellStart"/>
+      <w:r>
+        <w:rPr>
+          <w:rFonts w:ascii="Manrope" w:eastAsia="Helvetica Neue" w:hAnsi="Manrope" w:cs="Helvetica Neue"/>
+          <w:color w:val="3C0A49"/>
+        </w:rPr>
+        <w:t>Inter-Indústrias</w:t>
+      </w:r>
+      <w:proofErr w:type="spellEnd"/>
+      <w:r>
+        <w:rPr>
+          <w:rFonts w:ascii="Manrope" w:eastAsia="Helvetica Neue" w:hAnsi="Manrope" w:cs="Helvetica Neue"/>
+          <w:color w:val="3C0A49"/>
+        </w:rPr>
+        <w:t xml:space="preserve"> para Mineração de Dados”. Trata-se de uma metodologia muito utilizada atualmente por empresas que buscam desenvolver estratégias para prever e resolver problemas com base em dados já existentes (ROBERTO, 2023).</w:t>
+      </w:r>
+    </w:p>
+    <w:p>
+      <w:pPr>
+        <w:spacing w:line="360" w:lineRule="auto"/>
+        <w:ind w:firstLine="720"/>
+        <w:jc w:val="both"/>
+        <w:rPr>
+          <w:rFonts w:ascii="Manrope" w:eastAsia="Helvetica Neue" w:hAnsi="Manrope" w:cs="Helvetica Neue"/>
+          <w:color w:val="3C0A49"/>
+        </w:rPr>
+      </w:pPr>
+      <w:r>
+        <w:rPr>
+          <w:rFonts w:ascii="Manrope" w:eastAsia="Helvetica Neue" w:hAnsi="Manrope" w:cs="Helvetica Neue"/>
+          <w:color w:val="3C0A49"/>
+        </w:rPr>
+        <w:t xml:space="preserve">  A metodologia CRISP-DM é um ciclo que possui seis estágios, sendo eles: entendimento do negócio; entendimento dos dados; preparação de dados; modelagem; avaliação e </w:t>
+      </w:r>
+      <w:r>
+        <w:rPr>
+          <w:rFonts w:ascii="Manrope" w:eastAsia="Helvetica Neue" w:hAnsi="Manrope" w:cs="Helvetica Neue"/>
+          <w:color w:val="3C0A49"/>
+        </w:rPr>
+        <w:lastRenderedPageBreak/>
+        <w:t>implementação. Esses estágios podem ser iterativos, ou seja, durante a análise dos dados novos insights e dúvidas podem surgir e caso isso aconteça, essa metodologia possibilita a dinâmica de retornar alguns dos estágios para alteração, se for necessário (AFFONSO, 2023).</w:t>
+      </w:r>
+    </w:p>
+    <w:p>
+      <w:pPr>
+        <w:spacing w:line="360" w:lineRule="auto"/>
+        <w:ind w:firstLine="720"/>
+        <w:jc w:val="both"/>
+        <w:rPr>
+          <w:rFonts w:ascii="Manrope" w:eastAsia="Helvetica Neue" w:hAnsi="Manrope" w:cs="Helvetica Neue"/>
+          <w:color w:val="3C0A49"/>
+        </w:rPr>
+      </w:pPr>
+      <w:r>
+        <w:rPr>
+          <w:rFonts w:ascii="Manrope" w:eastAsia="Helvetica Neue" w:hAnsi="Manrope" w:cs="Helvetica Neue"/>
+          <w:color w:val="3C0A49"/>
+        </w:rPr>
+        <w:t>  O primeiro estágio da CRISP-DM é o entendimento do negócio, isto é, identificar os objetivos do negócio e as necessidades da empresa. No caso deste projeto foi necessário conversar com os representantes da empresa, esclarecer dúvidas e preencher as matrizes para análise de mercado. Com isso, foi possível compreender as dores do parceiro e avançar para o segundo estágio, que consiste no entendimento dos dados. Nessa etapa foi necessário analisar detalhadamente todos os dados das planilhas que foram fornecidas, tanto sobre os candidatos, quanto para as vagas e gestores. Ademais, com a finalização desse processo o grupo seguiu com o andamento do ciclo.</w:t>
+      </w:r>
+    </w:p>
+    <w:p>
+      <w:pPr>
+        <w:spacing w:line="360" w:lineRule="auto"/>
+        <w:ind w:firstLine="720"/>
+        <w:jc w:val="both"/>
+        <w:rPr>
+          <w:rFonts w:ascii="Manrope" w:eastAsia="Helvetica Neue" w:hAnsi="Manrope" w:cs="Helvetica Neue"/>
+          <w:color w:val="3C0A49"/>
+        </w:rPr>
+      </w:pPr>
+      <w:r>
+        <w:rPr>
+          <w:rFonts w:ascii="Manrope" w:eastAsia="Helvetica Neue" w:hAnsi="Manrope" w:cs="Helvetica Neue"/>
+          <w:color w:val="3C0A49"/>
+        </w:rPr>
+        <w:t xml:space="preserve">  Outrossim, o terceiro estágio é a preparação dos dados, ou melhor dizendo, comparar, agrupar, dividir ou reorganizar os dados recebidos, caso necessário. Para o projeto em parceria com a </w:t>
+      </w:r>
+      <w:proofErr w:type="spellStart"/>
+      <w:r>
+        <w:rPr>
+          <w:rFonts w:ascii="Manrope" w:eastAsia="Helvetica Neue" w:hAnsi="Manrope" w:cs="Helvetica Neue"/>
+          <w:color w:val="3C0A49"/>
+        </w:rPr>
+        <w:t>Bettha</w:t>
+      </w:r>
+      <w:proofErr w:type="spellEnd"/>
+      <w:r>
+        <w:rPr>
+          <w:rFonts w:ascii="Manrope" w:eastAsia="Helvetica Neue" w:hAnsi="Manrope" w:cs="Helvetica Neue"/>
+          <w:color w:val="3C0A49"/>
+        </w:rPr>
+        <w:t>, essa etapa foi realizada em equipe e foi imprescindível para o começo do próximo estágio, que é a modelagem do projeto. A modelagem consiste em inserir os dados do problema em algum modelo de aprendizado.</w:t>
+      </w:r>
+    </w:p>
+    <w:p>
+      <w:pPr>
+        <w:spacing w:line="360" w:lineRule="auto"/>
+        <w:ind w:firstLine="720"/>
+        <w:jc w:val="both"/>
+        <w:rPr>
+          <w:rFonts w:ascii="Manrope" w:eastAsia="Helvetica Neue" w:hAnsi="Manrope" w:cs="Helvetica Neue"/>
+          <w:color w:val="3C0A49"/>
+        </w:rPr>
+      </w:pPr>
+      <w:r>
+        <w:rPr>
+          <w:rFonts w:ascii="Manrope" w:eastAsia="Helvetica Neue" w:hAnsi="Manrope" w:cs="Helvetica Neue"/>
+          <w:color w:val="3C0A49"/>
+        </w:rPr>
+        <w:t>  Os próximos estágios são avaliação e implementação, os quais consistem em testar e analisar os resultados de uma possível implementação no mercado e, por fim, se os resultados forem favoráveis, implementar o projeto no mercado. Entretanto, essas duas etapas ainda não foram realizadas devido ao andamento do projeto, pois o grupo está no estágio de modelagem.</w:t>
+      </w:r>
+    </w:p>
+    <w:p>
+      <w:pPr>
+        <w:spacing w:line="360" w:lineRule="auto"/>
+        <w:jc w:val="center"/>
+        <w:rPr>
+          <w:rFonts w:ascii="Manrope" w:eastAsia="Helvetica Neue" w:hAnsi="Manrope" w:cs="Helvetica Neue"/>
+          <w:color w:val="3C0A49"/>
+          <w:sz w:val="20"/>
+          <w:szCs w:val="20"/>
+        </w:rPr>
+      </w:pPr>
+      <w:r>
+        <w:rPr>
+          <w:noProof/>
+        </w:rPr>
+        <w:drawing>
+          <wp:anchor distT="0" distB="0" distL="114300" distR="114300" simplePos="0" relativeHeight="251670528" behindDoc="1" locked="0" layoutInCell="1" allowOverlap="1" wp14:anchorId="19F1A11E" wp14:editId="33123231">
+            <wp:simplePos x="0" y="0"/>
+            <wp:positionH relativeFrom="margin">
+              <wp:posOffset>1074420</wp:posOffset>
+            </wp:positionH>
+            <wp:positionV relativeFrom="paragraph">
+              <wp:posOffset>180865</wp:posOffset>
+            </wp:positionV>
+            <wp:extent cx="3971290" cy="2233930"/>
+            <wp:effectExtent l="0" t="0" r="0" b="0"/>
+            <wp:wrapTopAndBottom/>
+            <wp:docPr id="1553306542" name="Imagem 2" descr="Diagrama&#10;&#10;Descrição gerada automaticamente"/>
+            <wp:cNvGraphicFramePr>
+              <a:graphicFrameLocks xmlns:a="http://schemas.openxmlformats.org/drawingml/2006/main" noChangeAspect="1"/>
+            </wp:cNvGraphicFramePr>
+            <a:graphic xmlns:a="http://schemas.openxmlformats.org/drawingml/2006/main">
+              <a:graphicData uri="http://schemas.openxmlformats.org/drawingml/2006/picture">
+                <pic:pic xmlns:pic="http://schemas.openxmlformats.org/drawingml/2006/picture">
+                  <pic:nvPicPr>
+                    <pic:cNvPr id="1553306542" name="Imagem 2" descr="Diagrama&#10;&#10;Descrição gerada automaticamente"/>
+                    <pic:cNvPicPr>
+                      <a:picLocks noChangeAspect="1" noChangeArrowheads="1"/>
+                    </pic:cNvPicPr>
+                  </pic:nvPicPr>
+                  <pic:blipFill>
+                    <a:blip r:embed="rId12" cstate="print">
+                      <a:extLst>
+                        <a:ext uri="{28A0092B-C50C-407E-A947-70E740481C1C}">
+                          <a14:useLocalDpi xmlns:a14="http://schemas.microsoft.com/office/drawing/2010/main" val="0"/>
+                        </a:ext>
+                      </a:extLst>
+                    </a:blip>
+                    <a:srcRect/>
+                    <a:stretch>
+                      <a:fillRect/>
+                    </a:stretch>
+                  </pic:blipFill>
+                  <pic:spPr bwMode="auto">
+                    <a:xfrm>
+                      <a:off x="0" y="0"/>
+                      <a:ext cx="3971290" cy="2233930"/>
+                    </a:xfrm>
+                    <a:prstGeom prst="rect">
+                      <a:avLst/>
+                    </a:prstGeom>
+                    <a:noFill/>
+                    <a:ln>
+                      <a:noFill/>
+                    </a:ln>
+                  </pic:spPr>
+                </pic:pic>
+              </a:graphicData>
+            </a:graphic>
+          </wp:anchor>
+        </w:drawing>
+      </w:r>
+      <w:r>
+        <w:rPr>
+          <w:rFonts w:ascii="Manrope" w:eastAsia="Helvetica Neue" w:hAnsi="Manrope" w:cs="Helvetica Neue"/>
+          <w:b/>
+          <w:bCs/>
+          <w:color w:val="3C0A49"/>
+          <w:sz w:val="20"/>
+          <w:szCs w:val="20"/>
+        </w:rPr>
+        <w:t>Figura 01</w:t>
+      </w:r>
+      <w:r>
+        <w:rPr>
+          <w:rFonts w:ascii="Manrope" w:eastAsia="Helvetica Neue" w:hAnsi="Manrope" w:cs="Helvetica Neue"/>
+          <w:b/>
+          <w:bCs/>
+          <w:color w:val="3C0A49"/>
+          <w:sz w:val="20"/>
+          <w:szCs w:val="20"/>
+        </w:rPr>
+        <w:t xml:space="preserve">. </w:t>
+      </w:r>
+      <w:r>
+        <w:rPr>
+          <w:rFonts w:ascii="Manrope" w:eastAsia="Helvetica Neue" w:hAnsi="Manrope" w:cs="Helvetica Neue"/>
+          <w:color w:val="3C0A49"/>
+          <w:sz w:val="20"/>
+          <w:szCs w:val="20"/>
+        </w:rPr>
+        <w:t>Metodologia CRISP-DM</w:t>
+      </w:r>
+    </w:p>
+    <w:p>
+      <w:pPr>
+        <w:spacing w:line="360" w:lineRule="auto"/>
+        <w:jc w:val="center"/>
+        <w:rPr>
+          <w:rFonts w:ascii="Manrope" w:eastAsia="Helvetica Neue" w:hAnsi="Manrope" w:cs="Helvetica Neue"/>
+          <w:color w:val="3C0A49"/>
+          <w:sz w:val="20"/>
+          <w:szCs w:val="20"/>
+        </w:rPr>
+      </w:pPr>
+      <w:r>
+        <w:rPr>
+          <w:rFonts w:ascii="Manrope" w:eastAsia="Helvetica Neue" w:hAnsi="Manrope" w:cs="Helvetica Neue"/>
+          <w:b/>
+          <w:bCs/>
+          <w:color w:val="3C0A49"/>
+          <w:sz w:val="20"/>
+          <w:szCs w:val="20"/>
+        </w:rPr>
+        <w:t>F</w:t>
+      </w:r>
+      <w:r>
+        <w:rPr>
+          <w:rFonts w:ascii="Manrope" w:eastAsia="Helvetica Neue" w:hAnsi="Manrope" w:cs="Helvetica Neue"/>
+          <w:b/>
+          <w:bCs/>
+          <w:color w:val="3C0A49"/>
+          <w:sz w:val="20"/>
+          <w:szCs w:val="20"/>
+        </w:rPr>
+        <w:t xml:space="preserve">onte: </w:t>
+      </w:r>
+      <w:r>
+        <w:rPr>
+          <w:rFonts w:ascii="Manrope" w:eastAsia="Helvetica Neue" w:hAnsi="Manrope" w:cs="Helvetica Neue"/>
+          <w:b/>
+          <w:bCs/>
+          <w:color w:val="3C0A49"/>
+          <w:sz w:val="20"/>
+          <w:szCs w:val="20"/>
+        </w:rPr>
+        <w:t xml:space="preserve"> </w:t>
+      </w:r>
+      <w:r>
+        <w:rPr>
+          <w:rFonts w:ascii="Manrope" w:eastAsia="Helvetica Neue" w:hAnsi="Manrope" w:cs="Helvetica Neue"/>
+          <w:color w:val="3C0A49"/>
+          <w:sz w:val="20"/>
+          <w:szCs w:val="20"/>
+        </w:rPr>
+        <w:t>Elaborada pelos autores.</w:t>
+      </w:r>
+    </w:p>
+    <w:p>
+      <w:pPr>
+        <w:spacing w:line="360" w:lineRule="auto"/>
+        <w:jc w:val="center"/>
+        <w:rPr>
+          <w:rFonts w:ascii="Manrope" w:eastAsia="Helvetica Neue" w:hAnsi="Manrope" w:cs="Helvetica Neue"/>
+          <w:color w:val="3C0A49"/>
+          <w:sz w:val="20"/>
+          <w:szCs w:val="20"/>
+        </w:rPr>
+      </w:pPr>
+    </w:p>
+    <w:p>
+      <w:pPr>
+        <w:ind w:firstLine="720"/>
+        <w:rPr>
+          <w:rFonts w:ascii="Manrope" w:eastAsia="Helvetica Neue" w:hAnsi="Manrope" w:cs="Helvetica Neue"/>
+          <w:color w:val="3C0A49"/>
+        </w:rPr>
+      </w:pPr>
     </w:p>
     <w:p>
       <w:pPr>
@@ -3135,6 +3451,7 @@
           <w:sz w:val="24"/>
           <w:szCs w:val="24"/>
         </w:rPr>
+        <w:lastRenderedPageBreak/>
         <w:t>Desenvolvimento e resultados</w:t>
       </w:r>
     </w:p>
@@ -3213,7 +3530,6 @@
           <w:sz w:val="24"/>
           <w:szCs w:val="24"/>
         </w:rPr>
-        <w:lastRenderedPageBreak/>
         <w:t>Compreensão do problema</w:t>
       </w:r>
     </w:p>
@@ -3850,7 +4166,27 @@
                 <w:sz w:val="18"/>
                 <w:szCs w:val="18"/>
               </w:rPr>
-              <w:t>Grupo 01: Empresas que atuam no mesmo nicho e que podem ganhar preferência das empresas e usuários. &amp; Grupo 02: Investimento pesado em marketing, o que pode acarretar na preferência das empresas e usuários.</w:t>
+              <w:t xml:space="preserve">Grupo 01: Empresas que atuam no mesmo nicho e que podem ganhar preferência das empresas e usuários. &amp; Grupo 02: Investimento pesado em marketing, o que pode acarretar </w:t>
+            </w:r>
+            <w:proofErr w:type="gramStart"/>
+            <w:r>
+              <w:rPr>
+                <w:rFonts w:ascii="Manrope" w:eastAsia="Manrope" w:hAnsi="Manrope" w:cs="Manrope"/>
+                <w:color w:val="3C0A49"/>
+                <w:sz w:val="18"/>
+                <w:szCs w:val="18"/>
+              </w:rPr>
+              <w:t>na</w:t>
+            </w:r>
+            <w:proofErr w:type="gramEnd"/>
+            <w:r>
+              <w:rPr>
+                <w:rFonts w:ascii="Manrope" w:eastAsia="Manrope" w:hAnsi="Manrope" w:cs="Manrope"/>
+                <w:color w:val="3C0A49"/>
+                <w:sz w:val="18"/>
+                <w:szCs w:val="18"/>
+              </w:rPr>
+              <w:t xml:space="preserve"> preferência das empresas e usuários.</w:t>
             </w:r>
           </w:p>
         </w:tc>
@@ -4132,6 +4468,7 @@
                 <w:sz w:val="18"/>
                 <w:szCs w:val="18"/>
               </w:rPr>
+              <w:lastRenderedPageBreak/>
               <w:t>Produtos substitutos</w:t>
             </w:r>
           </w:p>
@@ -4463,17 +4800,7 @@
                 <w:sz w:val="18"/>
                 <w:szCs w:val="18"/>
               </w:rPr>
-              <w:t xml:space="preserve">Vazamento de dados, instabilidade na hospedagem da </w:t>
-            </w:r>
-            <w:r>
-              <w:rPr>
-                <w:rFonts w:ascii="Manrope" w:eastAsia="Manrope" w:hAnsi="Manrope" w:cs="Manrope"/>
-                <w:color w:val="3C0A49"/>
-                <w:sz w:val="18"/>
-                <w:szCs w:val="18"/>
-              </w:rPr>
-              <w:lastRenderedPageBreak/>
-              <w:t>plataforma, ataques hackers e indisponibilidade de serviços.</w:t>
+              <w:t>Vazamento de dados, instabilidade na hospedagem da plataforma, ataques hackers e indisponibilidade de serviços.</w:t>
             </w:r>
           </w:p>
         </w:tc>
@@ -4514,18 +4841,7 @@
                 <w:sz w:val="18"/>
                 <w:szCs w:val="18"/>
               </w:rPr>
-              <w:lastRenderedPageBreak/>
-              <w:t xml:space="preserve">Diversificar o serviço de armazenamento e hospedagem em nuvem, investir em </w:t>
-            </w:r>
-            <w:r>
-              <w:rPr>
-                <w:rFonts w:ascii="Manrope" w:eastAsia="Manrope" w:hAnsi="Manrope" w:cs="Manrope"/>
-                <w:color w:val="3C0A49"/>
-                <w:sz w:val="18"/>
-                <w:szCs w:val="18"/>
-              </w:rPr>
-              <w:lastRenderedPageBreak/>
-              <w:t>segurança de dados e buscar acordo em relação aos preços.</w:t>
+              <w:t>Diversificar o serviço de armazenamento e hospedagem em nuvem, investir em segurança de dados e buscar acordo em relação aos preços.</w:t>
             </w:r>
           </w:p>
         </w:tc>
@@ -4569,7 +4885,6 @@
                 <w:sz w:val="18"/>
                 <w:szCs w:val="18"/>
               </w:rPr>
-              <w:lastRenderedPageBreak/>
               <w:t>Clientes</w:t>
             </w:r>
           </w:p>
@@ -5089,7 +5404,15 @@
           <w:rFonts w:ascii="Manrope" w:eastAsia="Helvetica Neue" w:hAnsi="Manrope" w:cs="Helvetica Neue"/>
           <w:color w:val="3C0A49"/>
         </w:rPr>
-        <w:t>. A fundação Becas Santander, pertencente ao banco Santander tem o objetivo de fornecer bolsas de estudos para pessoas que estão em início de carreira e, apesar de não ser o foco da plataforma, também oferece vagas de estágio. Se essa prática se consolidar, a fundação pode investir em parcerias para disponibilizar mais programas de estágios, representando um risco real para</w:t>
+        <w:t xml:space="preserve">. A fundação Becas Santander, pertencente ao banco Santander tem o objetivo de fornecer bolsas de estudos para pessoas que estão em início de carreira e, apesar de não ser o foco da plataforma, </w:t>
+      </w:r>
+      <w:r>
+        <w:rPr>
+          <w:rFonts w:ascii="Manrope" w:eastAsia="Helvetica Neue" w:hAnsi="Manrope" w:cs="Helvetica Neue"/>
+          <w:color w:val="3C0A49"/>
+        </w:rPr>
+        <w:lastRenderedPageBreak/>
+        <w:t>também oferece vagas de estágio. Se essa prática se consolidar, a fundação pode investir em parcerias para disponibilizar mais programas de estágios, representando um risco real para</w:t>
       </w:r>
       <w:r>
         <w:rPr>
@@ -5539,6 +5862,7 @@
           <w:rFonts w:ascii="Manrope" w:eastAsia="Helvetica Neue" w:hAnsi="Manrope" w:cs="Helvetica Neue"/>
           <w:color w:val="3C0A49"/>
         </w:rPr>
+        <w:lastRenderedPageBreak/>
         <w:t xml:space="preserve">Logo, as principais ameaças são relativas ao meio tecnológico, como a indisponibilidade dos serviços da AWS, que impediria o acesso à plataforma </w:t>
       </w:r>
       <w:proofErr w:type="spellStart"/>
@@ -5555,15 +5879,7 @@
           <w:rFonts w:ascii="Manrope" w:eastAsia="Helvetica Neue" w:hAnsi="Manrope" w:cs="Helvetica Neue"/>
           <w:color w:val="3C0A49"/>
         </w:rPr>
-        <w:t xml:space="preserve">. Além disso, considerando a quantidade de dados pessoais e sensíveis armazenados, um ataque hacker que levasse ao vazamento desses dados poderia causar o pagamento de multas milionárias por infringir a Lei Geral </w:t>
-      </w:r>
-      <w:r>
-        <w:rPr>
-          <w:rFonts w:ascii="Manrope" w:eastAsia="Helvetica Neue" w:hAnsi="Manrope" w:cs="Helvetica Neue"/>
-          <w:color w:val="3C0A49"/>
-        </w:rPr>
-        <w:lastRenderedPageBreak/>
-        <w:t xml:space="preserve">de Proteção de Dados Pessoais (LGPD). Segurança nunca é demais e, por isso, </w:t>
+        <w:t xml:space="preserve">. Além disso, considerando a quantidade de dados pessoais e sensíveis armazenados, um ataque hacker que levasse ao vazamento desses dados poderia causar o pagamento de multas milionárias por infringir a Lei Geral de Proteção de Dados Pessoais (LGPD). Segurança nunca é demais e, por isso, </w:t>
       </w:r>
       <w:r>
         <w:rPr>
@@ -5759,7 +6075,7 @@
           <w:sz w:val="20"/>
           <w:szCs w:val="20"/>
         </w:rPr>
-        <w:t>Figura 01</w:t>
+        <w:t>Figura 0</w:t>
       </w:r>
       <w:r>
         <w:rPr>
@@ -5770,18 +6086,19 @@
           <w:sz w:val="20"/>
           <w:szCs w:val="20"/>
         </w:rPr>
-        <w:t xml:space="preserve">. </w:t>
-      </w:r>
-      <w:r>
-        <w:rPr>
-          <w:rFonts w:ascii="Manrope" w:eastAsia="Helvetica Neue" w:hAnsi="Manrope" w:cs="Helvetica Neue"/>
+        <w:t>2</w:t>
+      </w:r>
+      <w:r>
+        <w:rPr>
+          <w:rFonts w:ascii="Manrope" w:eastAsia="Helvetica Neue" w:hAnsi="Manrope" w:cs="Helvetica Neue"/>
+          <w:b/>
+          <w:bCs/>
           <w:color w:val="3C0A49"/>
           <w:sz w:val="20"/>
           <w:szCs w:val="20"/>
         </w:rPr>
-        <w:t xml:space="preserve">5 forças de </w:t>
-      </w:r>
-      <w:proofErr w:type="spellStart"/>
+        <w:t xml:space="preserve">. </w:t>
+      </w:r>
       <w:r>
         <w:rPr>
           <w:rFonts w:ascii="Manrope" w:eastAsia="Helvetica Neue" w:hAnsi="Manrope" w:cs="Helvetica Neue"/>
@@ -5789,9 +6106,9 @@
           <w:sz w:val="20"/>
           <w:szCs w:val="20"/>
         </w:rPr>
-        <w:t>porter</w:t>
-      </w:r>
-      <w:proofErr w:type="spellEnd"/>
+        <w:t xml:space="preserve">5 forças de </w:t>
+      </w:r>
+      <w:proofErr w:type="spellStart"/>
       <w:r>
         <w:rPr>
           <w:rFonts w:ascii="Manrope" w:eastAsia="Helvetica Neue" w:hAnsi="Manrope" w:cs="Helvetica Neue"/>
@@ -5799,8 +6116,9 @@
           <w:sz w:val="20"/>
           <w:szCs w:val="20"/>
         </w:rPr>
-        <w:t xml:space="preserve"> </w:t>
-      </w:r>
+        <w:t>porter</w:t>
+      </w:r>
+      <w:proofErr w:type="spellEnd"/>
       <w:r>
         <w:rPr>
           <w:rFonts w:ascii="Manrope" w:eastAsia="Helvetica Neue" w:hAnsi="Manrope" w:cs="Helvetica Neue"/>
@@ -5808,7 +6126,7 @@
           <w:sz w:val="20"/>
           <w:szCs w:val="20"/>
         </w:rPr>
-        <w:t>–</w:t>
+        <w:t xml:space="preserve"> </w:t>
       </w:r>
       <w:r>
         <w:rPr>
@@ -5817,9 +6135,8 @@
           <w:sz w:val="20"/>
           <w:szCs w:val="20"/>
         </w:rPr>
-        <w:t xml:space="preserve"> </w:t>
-      </w:r>
-      <w:proofErr w:type="spellStart"/>
+        <w:t>–</w:t>
+      </w:r>
       <w:r>
         <w:rPr>
           <w:rFonts w:ascii="Manrope" w:eastAsia="Helvetica Neue" w:hAnsi="Manrope" w:cs="Helvetica Neue"/>
@@ -5827,25 +6144,23 @@
           <w:sz w:val="20"/>
           <w:szCs w:val="20"/>
         </w:rPr>
-        <w:t>Bettha</w:t>
-      </w:r>
-      <w:proofErr w:type="spellEnd"/>
-    </w:p>
-    <w:p>
-      <w:pPr>
-        <w:spacing w:line="360" w:lineRule="auto"/>
+        <w:t xml:space="preserve"> </w:t>
+      </w:r>
+      <w:proofErr w:type="spellStart"/>
+      <w:r>
         <w:rPr>
           <w:rFonts w:ascii="Manrope" w:eastAsia="Helvetica Neue" w:hAnsi="Manrope" w:cs="Helvetica Neue"/>
           <w:color w:val="3C0A49"/>
           <w:sz w:val="20"/>
           <w:szCs w:val="20"/>
         </w:rPr>
-      </w:pPr>
-    </w:p>
-    <w:p>
-      <w:pPr>
-        <w:spacing w:line="360" w:lineRule="auto"/>
-        <w:jc w:val="center"/>
+        <w:t>Bettha</w:t>
+      </w:r>
+      <w:proofErr w:type="spellEnd"/>
+    </w:p>
+    <w:p>
+      <w:pPr>
+        <w:spacing w:line="360" w:lineRule="auto"/>
         <w:rPr>
           <w:rFonts w:ascii="Manrope" w:eastAsia="Helvetica Neue" w:hAnsi="Manrope" w:cs="Helvetica Neue"/>
           <w:color w:val="3C0A49"/>
@@ -5853,10 +6168,23 @@
           <w:szCs w:val="20"/>
         </w:rPr>
       </w:pPr>
+    </w:p>
+    <w:p>
+      <w:pPr>
+        <w:spacing w:line="360" w:lineRule="auto"/>
+        <w:jc w:val="center"/>
+        <w:rPr>
+          <w:rFonts w:ascii="Manrope" w:eastAsia="Helvetica Neue" w:hAnsi="Manrope" w:cs="Helvetica Neue"/>
+          <w:color w:val="3C0A49"/>
+          <w:sz w:val="20"/>
+          <w:szCs w:val="20"/>
+        </w:rPr>
+      </w:pPr>
       <w:r>
         <w:rPr>
           <w:noProof/>
         </w:rPr>
+        <w:lastRenderedPageBreak/>
         <w:drawing>
           <wp:anchor distT="0" distB="0" distL="114300" distR="114300" simplePos="0" relativeHeight="251662336" behindDoc="1" locked="0" layoutInCell="1" allowOverlap="1" wp14:anchorId="2F22909A" wp14:editId="30BA94E8">
             <wp:simplePos x="0" y="0"/>
@@ -5891,7 +6219,7 @@
                     </pic:cNvPicPr>
                   </pic:nvPicPr>
                   <pic:blipFill>
-                    <a:blip r:embed="rId12" cstate="print">
+                    <a:blip r:embed="rId13" cstate="print">
                       <a:extLst>
                         <a:ext uri="{28A0092B-C50C-407E-A947-70E740481C1C}">
                           <a14:useLocalDpi xmlns:a14="http://schemas.microsoft.com/office/drawing/2010/main" val="0"/>
@@ -5967,7 +6295,6 @@
           <w:rFonts w:ascii="Manrope" w:eastAsia="Helvetica Neue" w:hAnsi="Manrope" w:cs="Helvetica Neue"/>
           <w:color w:val="3C0A49"/>
         </w:rPr>
-        <w:lastRenderedPageBreak/>
         <w:t>Esclarecendo uma última vez:</w:t>
       </w:r>
     </w:p>
@@ -6181,6 +6508,7 @@
           <w:sz w:val="24"/>
           <w:szCs w:val="24"/>
         </w:rPr>
+        <w:lastRenderedPageBreak/>
         <w:t>Finalmente, a rivalidade entre concorrentes é alta, haja vista que existem vários players competindo por pequenas quotas do mercad</w:t>
       </w:r>
       <w:r>
@@ -6272,7 +6600,7 @@
           <w:sz w:val="20"/>
           <w:szCs w:val="20"/>
         </w:rPr>
-        <w:t>Figura 02</w:t>
+        <w:t>Figura 0</w:t>
       </w:r>
       <w:r>
         <w:rPr>
@@ -6283,16 +6611,18 @@
           <w:sz w:val="20"/>
           <w:szCs w:val="20"/>
         </w:rPr>
-        <w:t xml:space="preserve">. </w:t>
-      </w:r>
-      <w:r>
-        <w:rPr>
-          <w:rFonts w:ascii="Manrope" w:eastAsia="Helvetica Neue" w:hAnsi="Manrope" w:cs="Helvetica Neue"/>
+        <w:t>3</w:t>
+      </w:r>
+      <w:r>
+        <w:rPr>
+          <w:rFonts w:ascii="Manrope" w:eastAsia="Helvetica Neue" w:hAnsi="Manrope" w:cs="Helvetica Neue"/>
+          <w:b/>
+          <w:bCs/>
           <w:color w:val="3C0A49"/>
           <w:sz w:val="20"/>
           <w:szCs w:val="20"/>
         </w:rPr>
-        <w:t xml:space="preserve">Análise SWOT </w:t>
+        <w:t xml:space="preserve">. </w:t>
       </w:r>
       <w:r>
         <w:rPr>
@@ -6301,7 +6631,7 @@
           <w:sz w:val="20"/>
           <w:szCs w:val="20"/>
         </w:rPr>
-        <w:t>–</w:t>
+        <w:t xml:space="preserve">Análise SWOT </w:t>
       </w:r>
       <w:r>
         <w:rPr>
@@ -6310,9 +6640,8 @@
           <w:sz w:val="20"/>
           <w:szCs w:val="20"/>
         </w:rPr>
-        <w:t xml:space="preserve"> </w:t>
-      </w:r>
-      <w:proofErr w:type="spellStart"/>
+        <w:t>–</w:t>
+      </w:r>
       <w:r>
         <w:rPr>
           <w:rFonts w:ascii="Manrope" w:eastAsia="Helvetica Neue" w:hAnsi="Manrope" w:cs="Helvetica Neue"/>
@@ -6320,6 +6649,16 @@
           <w:sz w:val="20"/>
           <w:szCs w:val="20"/>
         </w:rPr>
+        <w:t xml:space="preserve"> </w:t>
+      </w:r>
+      <w:proofErr w:type="spellStart"/>
+      <w:r>
+        <w:rPr>
+          <w:rFonts w:ascii="Manrope" w:eastAsia="Helvetica Neue" w:hAnsi="Manrope" w:cs="Helvetica Neue"/>
+          <w:color w:val="3C0A49"/>
+          <w:sz w:val="20"/>
+          <w:szCs w:val="20"/>
+        </w:rPr>
         <w:t>Bettha</w:t>
       </w:r>
       <w:proofErr w:type="spellEnd"/>
@@ -6339,7 +6678,6 @@
         <w:rPr>
           <w:noProof/>
         </w:rPr>
-        <w:lastRenderedPageBreak/>
         <w:drawing>
           <wp:inline distT="0" distB="0" distL="0" distR="0" wp14:anchorId="5916A5BB" wp14:editId="45854D0A">
             <wp:extent cx="6120130" cy="3441700"/>
@@ -6358,7 +6696,7 @@
                     </pic:cNvPicPr>
                   </pic:nvPicPr>
                   <pic:blipFill>
-                    <a:blip r:embed="rId13" cstate="print">
+                    <a:blip r:embed="rId14" cstate="print">
                       <a:extLst>
                         <a:ext uri="{28A0092B-C50C-407E-A947-70E740481C1C}">
                           <a14:useLocalDpi xmlns:a14="http://schemas.microsoft.com/office/drawing/2010/main" val="0"/>
@@ -6566,7 +6904,17 @@
           <w:sz w:val="24"/>
           <w:szCs w:val="24"/>
         </w:rPr>
-        <w:t xml:space="preserve"> Bettha possui uma boa quantidade de dados robustos, que agregam valor à empresa e auxiliam na construção de um serviço mais fidedigno. Além de anos de experiência de mercado, ambos provenientes do tempo que estev</w:t>
+        <w:t xml:space="preserve"> Bettha possui uma boa quantidade de dados robustos, que agregam valor à empresa e auxiliam na construção de um serviço mais </w:t>
+      </w:r>
+      <w:r>
+        <w:rPr>
+          <w:rFonts w:ascii="Manrope" w:eastAsia="Helvetica Neue" w:hAnsi="Manrope" w:cs="Helvetica Neue"/>
+          <w:color w:val="3C0A49"/>
+          <w:sz w:val="24"/>
+          <w:szCs w:val="24"/>
+        </w:rPr>
+        <w:lastRenderedPageBreak/>
+        <w:t>fidedigno. Além de anos de experiência de mercado, ambos provenientes do tempo que estev</w:t>
       </w:r>
       <w:r>
         <w:rPr>
@@ -6726,17 +7074,7 @@
           <w:sz w:val="24"/>
           <w:szCs w:val="24"/>
         </w:rPr>
-        <w:t xml:space="preserve"> Bettha possui um grande diferencial que é a oferta de conteúdos profissionalizantes para usuários. A disponibilidade de tais materiais </w:t>
-      </w:r>
-      <w:r>
-        <w:rPr>
-          <w:rFonts w:ascii="Manrope" w:eastAsia="Helvetica Neue" w:hAnsi="Manrope" w:cs="Helvetica Neue"/>
-          <w:color w:val="3C0A49"/>
-          <w:sz w:val="24"/>
-          <w:szCs w:val="24"/>
-        </w:rPr>
-        <w:lastRenderedPageBreak/>
-        <w:t>possui como objetivo o desenvolvimento profissional e preparo dos consumidores para que possam conquistar e se adequar às respectivas vagas de interesse.</w:t>
+        <w:t xml:space="preserve"> Bettha possui um grande diferencial que é a oferta de conteúdos profissionalizantes para usuários. A disponibilidade de tais materiais possui como objetivo o desenvolvimento profissional e preparo dos consumidores para que possam conquistar e se adequar às respectivas vagas de interesse.</w:t>
       </w:r>
     </w:p>
     <w:p>
@@ -7002,6 +7340,7 @@
           <w:sz w:val="24"/>
           <w:szCs w:val="24"/>
         </w:rPr>
+        <w:lastRenderedPageBreak/>
         <w:t xml:space="preserve">Baixo reconhecimento na área: </w:t>
       </w:r>
       <w:r>
@@ -7134,7 +7473,6 @@
           <w:sz w:val="24"/>
           <w:szCs w:val="24"/>
         </w:rPr>
-        <w:lastRenderedPageBreak/>
         <w:t>Acurácia do match entre candidato e vaga: Apesar de exibir a opção de “vagas recomendadas”, estas nem sempre condizem com a realidade, haja vista que o nível de acurácia desse serviço é consideravelmente baixo.</w:t>
       </w:r>
     </w:p>
@@ -7399,7 +7737,17 @@
           <w:sz w:val="24"/>
           <w:szCs w:val="24"/>
         </w:rPr>
-        <w:t xml:space="preserve"> Bettha já realizou este tipo de serviço uma vez. Assim, seria uma oportunidade se mais empresas conseguissem encontrar </w:t>
+        <w:t xml:space="preserve"> Bettha já realizou este tipo de serviço uma vez. Assim, </w:t>
+      </w:r>
+      <w:r>
+        <w:rPr>
+          <w:rFonts w:ascii="Manrope" w:eastAsia="Helvetica Neue" w:hAnsi="Manrope" w:cs="Helvetica Neue"/>
+          <w:color w:val="3C0A49"/>
+          <w:sz w:val="24"/>
+          <w:szCs w:val="24"/>
+        </w:rPr>
+        <w:lastRenderedPageBreak/>
+        <w:t xml:space="preserve">seria uma oportunidade se mais empresas conseguissem encontrar </w:t>
       </w:r>
       <w:r>
         <w:rPr>
@@ -7547,7 +7895,6 @@
           <w:sz w:val="24"/>
           <w:szCs w:val="24"/>
         </w:rPr>
-        <w:lastRenderedPageBreak/>
         <w:t>Demanda por funcionários experientes: Muitas empresas clamam por funcionários com bastante experiência em suas áreas de atuação. Isso porque eles são capazes de resolver problemas mais complexos ao mesmo tempo em que geram menos custos do que contratar várias pessoas inexperientes. Nesse sentido, o número de vagas para estagiários e trainees pode decair, culminando na menor oferta de vagas pel</w:t>
       </w:r>
       <w:r>
@@ -7736,7 +8083,15 @@
           <w:rFonts w:ascii="Manrope" w:eastAsia="Helvetica Neue" w:hAnsi="Manrope" w:cs="Helvetica Neue"/>
           <w:color w:val="3C0A49"/>
         </w:rPr>
-        <w:t>, e trará benefícios tanto para as empresas quanto para os usuários. As empresas se beneficiarão por possuírem mais uma métrica a respeito da compatibilidade de um candidato com sua vaga. Além disso, também receberão candidatos mais qualificados, haja vista que o benefício, para o usuário, é ter noção das suas chances de ser aceito e, com isso, aplicar para as vagas que mais condizem com seu perfil</w:t>
+        <w:t xml:space="preserve">, e trará benefícios tanto para as empresas quanto para os usuários. As empresas se beneficiarão por possuírem mais uma métrica a respeito da compatibilidade de um candidato com sua vaga. Além disso, também receberão candidatos mais qualificados, haja vista que o benefício, para o usuário, é </w:t>
+      </w:r>
+      <w:r>
+        <w:rPr>
+          <w:rFonts w:ascii="Manrope" w:eastAsia="Helvetica Neue" w:hAnsi="Manrope" w:cs="Helvetica Neue"/>
+          <w:color w:val="3C0A49"/>
+        </w:rPr>
+        <w:lastRenderedPageBreak/>
+        <w:t>ter noção das suas chances de ser aceito e, com isso, aplicar para as vagas que mais condizem com seu perfil</w:t>
       </w:r>
       <w:r>
         <w:rPr>
@@ -7846,7 +8201,6 @@
           <w:rFonts w:ascii="Manrope" w:eastAsia="Helvetica Neue" w:hAnsi="Manrope" w:cs="Helvetica Neue"/>
           <w:color w:val="3C0A49"/>
         </w:rPr>
-        <w:lastRenderedPageBreak/>
         <w:t>O Canvas de Proposta de Valor desempenha um papel fundamental neste projeto, ao oferecer uma representação visual concisa dos principais elementos que compõem a proposta de valor de um produto ou serviço. Sua importância reside na capacidade de proporcionar clareza na definição das necessidades dos clientes, diferenciação competitiva, alinhamento interno, iteração estratégica e comunicação eficaz com stakeholders. Ao delinear segmentos de clientes, soluções oferecidas, vantagens competitivas e estrutura de custos, o Canvas orienta a tomada de decisões informadas e impulsiona a inovação, contribuindo assim para o desenvolvimento bem-sucedido e a evolução contínua do negócio.</w:t>
       </w:r>
     </w:p>
@@ -7913,6 +8267,7 @@
         <w:rPr>
           <w:noProof/>
         </w:rPr>
+        <w:lastRenderedPageBreak/>
         <w:drawing>
           <wp:anchor distT="0" distB="0" distL="114300" distR="114300" simplePos="0" relativeHeight="251663360" behindDoc="1" locked="0" layoutInCell="1" allowOverlap="1" wp14:anchorId="4DB0E92E" wp14:editId="25B298EE">
             <wp:simplePos x="0" y="0"/>
@@ -7947,7 +8302,7 @@
                     </pic:cNvPicPr>
                   </pic:nvPicPr>
                   <pic:blipFill rotWithShape="1">
-                    <a:blip r:embed="rId14" cstate="print">
+                    <a:blip r:embed="rId15" cstate="print">
                       <a:extLst>
                         <a:ext uri="{28A0092B-C50C-407E-A947-70E740481C1C}">
                           <a14:useLocalDpi xmlns:a14="http://schemas.microsoft.com/office/drawing/2010/main" val="0"/>
@@ -7993,7 +8348,18 @@
           <w:sz w:val="20"/>
           <w:szCs w:val="20"/>
         </w:rPr>
-        <w:t>Figura 03</w:t>
+        <w:t>Figura 0</w:t>
+      </w:r>
+      <w:r>
+        <w:rPr>
+          <w:rFonts w:ascii="Manrope" w:eastAsia="Helvetica Neue" w:hAnsi="Manrope" w:cs="Helvetica Neue"/>
+          <w:b/>
+          <w:bCs/>
+          <w:color w:val="3C0A49"/>
+          <w:sz w:val="20"/>
+          <w:szCs w:val="20"/>
+        </w:rPr>
+        <w:t>4</w:t>
       </w:r>
       <w:r>
         <w:rPr>
@@ -8248,7 +8614,6 @@
           <w:sz w:val="24"/>
           <w:szCs w:val="24"/>
         </w:rPr>
-        <w:lastRenderedPageBreak/>
         <w:t>Oferecer treinamento para os candidatos: Um dos diferenciais d</w:t>
       </w:r>
       <w:r>
@@ -8355,7 +8720,17 @@
           <w:sz w:val="24"/>
           <w:szCs w:val="24"/>
         </w:rPr>
-        <w:t xml:space="preserve">Baixa acurácia no match entre candidato e vaga: Considerando que eles desejam fornecer os melhores candidatos para cada vaga, a baixa acurácia ao recomendar vagas para os usuários faz com que </w:t>
+        <w:t xml:space="preserve">Baixa acurácia no match entre candidato e vaga: Considerando que eles desejam fornecer os melhores candidatos para cada vaga, a baixa acurácia ao recomendar vagas para os </w:t>
+      </w:r>
+      <w:r>
+        <w:rPr>
+          <w:rFonts w:ascii="Manrope" w:eastAsia="Helvetica Neue" w:hAnsi="Manrope" w:cs="Helvetica Neue"/>
+          <w:color w:val="3C0A49"/>
+          <w:sz w:val="24"/>
+          <w:szCs w:val="24"/>
+        </w:rPr>
+        <w:lastRenderedPageBreak/>
+        <w:t xml:space="preserve">usuários faz com que </w:t>
       </w:r>
       <w:r>
         <w:rPr>
@@ -8601,7 +8976,6 @@
           <w:rFonts w:ascii="Manrope" w:eastAsia="Helvetica Neue" w:hAnsi="Manrope" w:cs="Helvetica Neue"/>
           <w:color w:val="3C0A49"/>
         </w:rPr>
-        <w:lastRenderedPageBreak/>
         <w:t>Agora, entra em vigor a análise sobre a proposta de valor, isto é, a solução proposta por este grupo e como ela se relaciona com o perfil do cliente. Iniciando pelos produtos e serviços, esta equipe propõe-se a desenvolver um modelo preditivo que seja capaz de, dado um candidato e uma lista de vagas, ele seja capaz de fornecer um ranking com a medição, em porcentagem, da compatibilidade entre o usuário e a vaga. Além disso, esse modelo deve sugerir jornadas de aprendizado baseadas no perfil do candidato em questão.</w:t>
       </w:r>
     </w:p>
@@ -8646,6 +9020,7 @@
           <w:sz w:val="24"/>
           <w:szCs w:val="24"/>
         </w:rPr>
+        <w:lastRenderedPageBreak/>
         <w:t>Recomendações mais precisas: Com a construção do modelo preditivo aqui proposto, as recomendações de vagas e trilhas de aprendizagem serão mais bem adequadas ao perfil de cada um dos indivíduos.</w:t>
       </w:r>
     </w:p>
@@ -8796,17 +9171,7 @@
           <w:sz w:val="24"/>
           <w:szCs w:val="24"/>
         </w:rPr>
-        <w:t xml:space="preserve">Melhora na experiência do usuário: Ao fornecer um ranking que mostra sua compatibilidade com cada uma das vagas, o usuário tem noção de qual posição terá mais probabilidade de ser aceito. Além disso, também fornece insights sobre quais competências ele deve desenvolver para aumentar sua compatibilidade. Isso melhora não só a experiência do </w:t>
-      </w:r>
-      <w:r>
-        <w:rPr>
-          <w:rFonts w:ascii="Manrope" w:eastAsia="Helvetica Neue" w:hAnsi="Manrope" w:cs="Helvetica Neue"/>
-          <w:color w:val="3C0A49"/>
-          <w:sz w:val="24"/>
-          <w:szCs w:val="24"/>
-        </w:rPr>
-        <w:lastRenderedPageBreak/>
-        <w:t>usuário, como também ajuda a promover a popularidade da plataforma, justamente por apresentar um diferencial.</w:t>
+        <w:t>Melhora na experiência do usuário: Ao fornecer um ranking que mostra sua compatibilidade com cada uma das vagas, o usuário tem noção de qual posição terá mais probabilidade de ser aceito. Além disso, também fornece insights sobre quais competências ele deve desenvolver para aumentar sua compatibilidade. Isso melhora não só a experiência do usuário, como também ajuda a promover a popularidade da plataforma, justamente por apresentar um diferencial.</w:t>
       </w:r>
     </w:p>
     <w:p>
@@ -8872,6 +9237,7 @@
           <w:rFonts w:ascii="Manrope" w:eastAsia="Helvetica Neue" w:hAnsi="Manrope" w:cs="Helvetica Neue"/>
           <w:color w:val="3C0A49"/>
         </w:rPr>
+        <w:lastRenderedPageBreak/>
         <w:t>Com base nos impactos e nas probabilidades de ocorrência, os riscos foram classificados em quatro categorias: baixa, média, alta e muito alta. A partir disso, foi possível montar a matriz de riscos, que pode ser listada abaixo.</w:t>
       </w:r>
     </w:p>
@@ -8895,7 +9261,18 @@
           <w:sz w:val="20"/>
           <w:szCs w:val="20"/>
         </w:rPr>
-        <w:t>Figura 04</w:t>
+        <w:t>Figura 0</w:t>
+      </w:r>
+      <w:r>
+        <w:rPr>
+          <w:rFonts w:ascii="Manrope" w:eastAsia="Helvetica Neue" w:hAnsi="Manrope" w:cs="Helvetica Neue"/>
+          <w:b/>
+          <w:bCs/>
+          <w:color w:val="3C0A49"/>
+          <w:sz w:val="20"/>
+          <w:szCs w:val="20"/>
+        </w:rPr>
+        <w:t>5</w:t>
       </w:r>
       <w:r>
         <w:rPr>
@@ -8976,7 +9353,7 @@
                     </pic:cNvPicPr>
                   </pic:nvPicPr>
                   <pic:blipFill>
-                    <a:blip r:embed="rId15">
+                    <a:blip r:embed="rId16">
                       <a:extLst>
                         <a:ext uri="{28A0092B-C50C-407E-A947-70E740481C1C}">
                           <a14:useLocalDpi xmlns:a14="http://schemas.microsoft.com/office/drawing/2010/main" val="0"/>
@@ -9105,17 +9482,7 @@
           <w:sz w:val="24"/>
           <w:szCs w:val="24"/>
         </w:rPr>
-        <w:t xml:space="preserve">Atraso de entrega: O grupo não conseguiu finalizar os artefatos dentro do prazo estipulado. O risco é baixo visto que os membros estão comprometidos com o projeto, entretanto o </w:t>
-      </w:r>
-      <w:r>
-        <w:rPr>
-          <w:rFonts w:ascii="Manrope" w:eastAsia="Helvetica Neue" w:hAnsi="Manrope" w:cs="Helvetica Neue"/>
-          <w:color w:val="3C0A49"/>
-          <w:sz w:val="24"/>
-          <w:szCs w:val="24"/>
-        </w:rPr>
-        <w:lastRenderedPageBreak/>
-        <w:t>impacto é extremamente alto visto que as entregas valem nota e refletem no andamento total do projeto</w:t>
+        <w:t>Atraso de entrega: O grupo não conseguiu finalizar os artefatos dentro do prazo estipulado. O risco é baixo visto que os membros estão comprometidos com o projeto, entretanto o impacto é extremamente alto visto que as entregas valem nota e refletem no andamento total do projeto</w:t>
       </w:r>
     </w:p>
     <w:p>
@@ -9167,6 +9534,7 @@
           <w:sz w:val="24"/>
           <w:szCs w:val="24"/>
         </w:rPr>
+        <w:lastRenderedPageBreak/>
         <w:t>Fuga do escopo do projeto: Significa que o projeto não seguiu o que foi proposto pelos parceiros. Consideramos o risco extremamente baixo, entretanto o impacto seria extremamente negativo considerando que o projeto não seria útil ao parceiro.</w:t>
       </w:r>
     </w:p>
@@ -9341,7 +9709,6 @@
           <w:sz w:val="24"/>
           <w:szCs w:val="24"/>
         </w:rPr>
-        <w:lastRenderedPageBreak/>
         <w:t>Faltas em dia de apresentação: Faltas não avisadas em dia de apresentação são raras visto que os membros do grupo sabem a importância que as apresentações têm. Estas, entretanto, podem ter um impacto moderado uma vez que a presença de todos os membros é extremamente importante para a moral do grupo.</w:t>
       </w:r>
     </w:p>
@@ -9368,7 +9735,17 @@
           <w:sz w:val="24"/>
           <w:szCs w:val="24"/>
         </w:rPr>
-        <w:t>Falha no alinhamento de expectativas com o parceiro: Isso ocorre quando há uma falha de comunicação e os parceiros esperam do projeto mais do que o grupo pretende entregar. O risco não é baixo, haja vista o contato inicial com o parceiro, entretanto o impacto é alto, pois esta ação pode gerar insatisfação para com o cliente.</w:t>
+        <w:t xml:space="preserve">Falha no alinhamento de expectativas com o parceiro: Isso ocorre quando há uma falha de comunicação e os parceiros esperam do projeto mais do que o grupo pretende entregar. O </w:t>
+      </w:r>
+      <w:r>
+        <w:rPr>
+          <w:rFonts w:ascii="Manrope" w:eastAsia="Helvetica Neue" w:hAnsi="Manrope" w:cs="Helvetica Neue"/>
+          <w:color w:val="3C0A49"/>
+          <w:sz w:val="24"/>
+          <w:szCs w:val="24"/>
+        </w:rPr>
+        <w:lastRenderedPageBreak/>
+        <w:t>risco não é baixo, haja vista o contato inicial com o parceiro, entretanto o impacto é alto, pois esta ação pode gerar insatisfação para com o cliente.</w:t>
       </w:r>
     </w:p>
     <w:p>
@@ -9542,7 +9919,6 @@
           <w:sz w:val="24"/>
           <w:szCs w:val="24"/>
         </w:rPr>
-        <w:lastRenderedPageBreak/>
         <w:t>Superar as expectativas com o projeto: Diz respeito a encantar o cliente parceiro e entregar mais do que ele esperava. Possui não só uma probabilidade alta, pois as expectativas do parceiro são razoavelmente baixas, considerando que a solução será desenvolvida por alunos, como um impacto alto, pois conquistar clientes é fundamental para se destacar no mercado de trabalho.</w:t>
       </w:r>
     </w:p>
@@ -9569,6 +9945,7 @@
           <w:sz w:val="24"/>
           <w:szCs w:val="24"/>
         </w:rPr>
+        <w:lastRenderedPageBreak/>
         <w:t>Por fim, o relacionamento entre o grupo tem uma probabilidade moderada de acontecer, pois, ainda que os membros da equipe convivam diariamente, estes nem sempre estão em sintonia. Além disso, o impacto também é moderado, pois manter relações saudáveis no ambiente de trabalho é fundamental.</w:t>
       </w:r>
     </w:p>
@@ -10767,7 +11144,6 @@
                 <w:sz w:val="20"/>
                 <w:szCs w:val="20"/>
               </w:rPr>
-              <w:lastRenderedPageBreak/>
               <w:t>Incompatibilidade autoestudo x projeto</w:t>
             </w:r>
           </w:p>
@@ -11080,7 +11456,17 @@
                 <w:sz w:val="20"/>
                 <w:szCs w:val="20"/>
               </w:rPr>
-              <w:t xml:space="preserve"> master deve estar sempre ciente do andamento de todas as tarefas de cada integrante para garantir que nenhuma atividade não seja entregue e/ou executada a tempo.</w:t>
+              <w:t xml:space="preserve"> master deve estar sempre ciente do andamento de todas as tarefas de cada integrante para garantir que nenhuma </w:t>
+            </w:r>
+            <w:r>
+              <w:rPr>
+                <w:rFonts w:ascii="Manrope" w:eastAsia="Manrope" w:hAnsi="Manrope" w:cs="Manrope"/>
+                <w:color w:val="3C0A49"/>
+                <w:sz w:val="20"/>
+                <w:szCs w:val="20"/>
+              </w:rPr>
+              <w:lastRenderedPageBreak/>
+              <w:t>atividade não seja entregue e/ou executada a tempo.</w:t>
             </w:r>
           </w:p>
         </w:tc>
@@ -11124,6 +11510,7 @@
                 <w:sz w:val="20"/>
                 <w:szCs w:val="20"/>
               </w:rPr>
+              <w:lastRenderedPageBreak/>
               <w:t>Via falhar</w:t>
             </w:r>
           </w:p>
@@ -12329,7 +12716,6 @@
           <w:sz w:val="24"/>
           <w:szCs w:val="24"/>
         </w:rPr>
-        <w:lastRenderedPageBreak/>
         <w:t>Inteli: A faculdade, que está interessada no desenvolvimento das soluções;</w:t>
       </w:r>
     </w:p>
@@ -12378,7 +12764,17 @@
           <w:sz w:val="26"/>
           <w:szCs w:val="26"/>
         </w:rPr>
-        <w:t xml:space="preserve">Apesar de todas as partes mencionadas anteriormente serem impactadas com as atividades deste projeto, é necessário definir quem representará as personas. Dessa forma, será possível mapear e entender as dores dos nossos usuários, levando à construção de uma solução que impacte, de fato, os utilizadores da plataforma da </w:t>
+        <w:t xml:space="preserve">Apesar de todas as partes mencionadas anteriormente serem impactadas com as atividades deste projeto, é necessário definir quem representará as personas. Dessa </w:t>
+      </w:r>
+      <w:r>
+        <w:rPr>
+          <w:rFonts w:ascii="Manrope" w:eastAsia="Helvetica Neue" w:hAnsi="Manrope" w:cs="Helvetica Neue"/>
+          <w:color w:val="3C0A49"/>
+          <w:sz w:val="26"/>
+          <w:szCs w:val="26"/>
+        </w:rPr>
+        <w:lastRenderedPageBreak/>
+        <w:t xml:space="preserve">forma, será possível mapear e entender as dores dos nossos usuários, levando à construção de uma solução que impacte, de fato, os utilizadores da plataforma da </w:t>
       </w:r>
       <w:proofErr w:type="spellStart"/>
       <w:r>
@@ -12450,7 +12846,7 @@
                     </pic:cNvPicPr>
                   </pic:nvPicPr>
                   <pic:blipFill rotWithShape="1">
-                    <a:blip r:embed="rId16" cstate="print">
+                    <a:blip r:embed="rId17" cstate="print">
                       <a:extLst>
                         <a:ext uri="{28A0092B-C50C-407E-A947-70E740481C1C}">
                           <a14:useLocalDpi xmlns:a14="http://schemas.microsoft.com/office/drawing/2010/main" val="0"/>
@@ -12496,7 +12892,7 @@
           <w:sz w:val="20"/>
           <w:szCs w:val="20"/>
         </w:rPr>
-        <w:t>Figura 05</w:t>
+        <w:t>Figura 0</w:t>
       </w:r>
       <w:r>
         <w:rPr>
@@ -12507,18 +12903,19 @@
           <w:sz w:val="20"/>
           <w:szCs w:val="20"/>
         </w:rPr>
-        <w:t xml:space="preserve">. </w:t>
-      </w:r>
-      <w:r>
-        <w:rPr>
-          <w:rFonts w:ascii="Manrope" w:eastAsia="Helvetica Neue" w:hAnsi="Manrope" w:cs="Helvetica Neue"/>
+        <w:t>6</w:t>
+      </w:r>
+      <w:r>
+        <w:rPr>
+          <w:rFonts w:ascii="Manrope" w:eastAsia="Helvetica Neue" w:hAnsi="Manrope" w:cs="Helvetica Neue"/>
+          <w:b/>
+          <w:bCs/>
           <w:color w:val="3C0A49"/>
           <w:sz w:val="20"/>
           <w:szCs w:val="20"/>
         </w:rPr>
-        <w:t xml:space="preserve">Matriz de riscos – Projeto </w:t>
-      </w:r>
-      <w:proofErr w:type="spellStart"/>
+        <w:t xml:space="preserve">. </w:t>
+      </w:r>
       <w:r>
         <w:rPr>
           <w:rFonts w:ascii="Manrope" w:eastAsia="Helvetica Neue" w:hAnsi="Manrope" w:cs="Helvetica Neue"/>
@@ -12526,20 +12923,30 @@
           <w:sz w:val="20"/>
           <w:szCs w:val="20"/>
         </w:rPr>
-        <w:t>Ebettha</w:t>
-      </w:r>
-      <w:proofErr w:type="spellEnd"/>
-    </w:p>
-    <w:p>
-      <w:pPr>
-        <w:spacing w:line="360" w:lineRule="auto"/>
-        <w:jc w:val="center"/>
+        <w:t xml:space="preserve">Matriz de riscos – Projeto </w:t>
+      </w:r>
+      <w:proofErr w:type="spellStart"/>
+      <w:r>
         <w:rPr>
           <w:rFonts w:ascii="Manrope" w:eastAsia="Helvetica Neue" w:hAnsi="Manrope" w:cs="Helvetica Neue"/>
           <w:color w:val="3C0A49"/>
           <w:sz w:val="20"/>
           <w:szCs w:val="20"/>
         </w:rPr>
+        <w:t>Ebettha</w:t>
+      </w:r>
+      <w:proofErr w:type="spellEnd"/>
+    </w:p>
+    <w:p>
+      <w:pPr>
+        <w:spacing w:line="360" w:lineRule="auto"/>
+        <w:jc w:val="center"/>
+        <w:rPr>
+          <w:rFonts w:ascii="Manrope" w:eastAsia="Helvetica Neue" w:hAnsi="Manrope" w:cs="Helvetica Neue"/>
+          <w:color w:val="3C0A49"/>
+          <w:sz w:val="20"/>
+          <w:szCs w:val="20"/>
+        </w:rPr>
       </w:pPr>
       <w:r>
         <w:rPr>
@@ -12638,15 +13045,7 @@
           <w:rFonts w:ascii="Manrope" w:eastAsia="Helvetica Neue" w:hAnsi="Manrope" w:cs="Helvetica Neue"/>
           <w:color w:val="3C0A49"/>
         </w:rPr>
-        <w:t xml:space="preserve"> e estão em constante contato com </w:t>
-      </w:r>
-      <w:r>
-        <w:rPr>
-          <w:rFonts w:ascii="Manrope" w:eastAsia="Helvetica Neue" w:hAnsi="Manrope" w:cs="Helvetica Neue"/>
-          <w:color w:val="3C0A49"/>
-        </w:rPr>
-        <w:lastRenderedPageBreak/>
-        <w:t>a plataforma. Contudo, seu poder é um pouco mais baixo do que o dos empregadores, pois o candidato ainda depende do anúncio da vaga, cujo controle está nas mãos das empresas.</w:t>
+        <w:t xml:space="preserve"> e estão em constante contato com a plataforma. Contudo, seu poder é um pouco mais baixo do que o dos empregadores, pois o candidato ainda depende do anúncio da vaga, cujo controle está nas mãos das empresas.</w:t>
       </w:r>
     </w:p>
     <w:p>
@@ -12680,7 +13079,15 @@
           <w:rFonts w:ascii="Manrope" w:eastAsia="Helvetica Neue" w:hAnsi="Manrope" w:cs="Helvetica Neue"/>
           <w:color w:val="3C0A49"/>
         </w:rPr>
-        <w:t xml:space="preserve"> que também detém o poder de avançar ou recuar na implementação de novas funcionalidades. O seu nível de interesse pode ser considerado intermediário. Isso não significa que ela possua menos interesse que os outros stakeholders. Contudo, na matriz, também estamos avaliando quem é impactado diretamente com os resultados, e esse peso recai mais fortemente nos usuários e empregadores.</w:t>
+        <w:t xml:space="preserve"> que também detém o poder de avançar ou recuar na implementação de novas funcionalidades. O seu nível de interesse pode ser considerado intermediário. Isso não significa que ela possua menos interesse que os outros stakeholders. </w:t>
+      </w:r>
+      <w:r>
+        <w:rPr>
+          <w:rFonts w:ascii="Manrope" w:eastAsia="Helvetica Neue" w:hAnsi="Manrope" w:cs="Helvetica Neue"/>
+          <w:color w:val="3C0A49"/>
+        </w:rPr>
+        <w:lastRenderedPageBreak/>
+        <w:t>Contudo, na matriz, também estamos avaliando quem é impactado diretamente com os resultados, e esse peso recai mais fortemente nos usuários e empregadores.</w:t>
       </w:r>
     </w:p>
     <w:p>
@@ -12823,7 +13230,7 @@
           <w:sz w:val="20"/>
           <w:szCs w:val="20"/>
         </w:rPr>
-        <w:t>Figura 06</w:t>
+        <w:t>Figura 0</w:t>
       </w:r>
       <w:r>
         <w:rPr>
@@ -12834,18 +13241,19 @@
           <w:sz w:val="20"/>
           <w:szCs w:val="20"/>
         </w:rPr>
-        <w:t xml:space="preserve">. </w:t>
-      </w:r>
-      <w:r>
-        <w:rPr>
-          <w:rFonts w:ascii="Manrope" w:eastAsia="Helvetica Neue" w:hAnsi="Manrope" w:cs="Helvetica Neue"/>
+        <w:t>7</w:t>
+      </w:r>
+      <w:r>
+        <w:rPr>
+          <w:rFonts w:ascii="Manrope" w:eastAsia="Helvetica Neue" w:hAnsi="Manrope" w:cs="Helvetica Neue"/>
+          <w:b/>
+          <w:bCs/>
           <w:color w:val="3C0A49"/>
           <w:sz w:val="20"/>
           <w:szCs w:val="20"/>
         </w:rPr>
-        <w:t xml:space="preserve">Mapa de empatia: Rafael </w:t>
-      </w:r>
-      <w:proofErr w:type="spellStart"/>
+        <w:t xml:space="preserve">. </w:t>
+      </w:r>
       <w:r>
         <w:rPr>
           <w:rFonts w:ascii="Manrope" w:eastAsia="Helvetica Neue" w:hAnsi="Manrope" w:cs="Helvetica Neue"/>
@@ -12853,20 +13261,30 @@
           <w:sz w:val="20"/>
           <w:szCs w:val="20"/>
         </w:rPr>
-        <w:t>Tambosi</w:t>
-      </w:r>
-      <w:proofErr w:type="spellEnd"/>
-    </w:p>
-    <w:p>
-      <w:pPr>
-        <w:spacing w:line="360" w:lineRule="auto"/>
-        <w:jc w:val="center"/>
+        <w:t xml:space="preserve">Mapa de empatia: Rafael </w:t>
+      </w:r>
+      <w:proofErr w:type="spellStart"/>
+      <w:r>
         <w:rPr>
           <w:rFonts w:ascii="Manrope" w:eastAsia="Helvetica Neue" w:hAnsi="Manrope" w:cs="Helvetica Neue"/>
           <w:color w:val="3C0A49"/>
           <w:sz w:val="20"/>
           <w:szCs w:val="20"/>
         </w:rPr>
+        <w:t>Tambosi</w:t>
+      </w:r>
+      <w:proofErr w:type="spellEnd"/>
+    </w:p>
+    <w:p>
+      <w:pPr>
+        <w:spacing w:line="360" w:lineRule="auto"/>
+        <w:jc w:val="center"/>
+        <w:rPr>
+          <w:rFonts w:ascii="Manrope" w:eastAsia="Helvetica Neue" w:hAnsi="Manrope" w:cs="Helvetica Neue"/>
+          <w:color w:val="3C0A49"/>
+          <w:sz w:val="20"/>
+          <w:szCs w:val="20"/>
+        </w:rPr>
       </w:pPr>
       <w:r>
         <w:rPr>
@@ -12874,7 +13292,7 @@
         </w:rPr>
         <w:lastRenderedPageBreak/>
         <w:drawing>
-          <wp:inline distT="0" distB="0" distL="0" distR="0" wp14:anchorId="3CC4A1EE" wp14:editId="2F501214">
+          <wp:inline distT="0" distB="0" distL="0" distR="0" wp14:anchorId="3CC4A1EE" wp14:editId="1C98F596">
             <wp:extent cx="4228123" cy="4228123"/>
             <wp:effectExtent l="0" t="0" r="1270" b="1270"/>
             <wp:docPr id="2079032171" name="Imagem 6" descr="Linha do tempo&#10;&#10;Descrição gerada automaticamente"/>
@@ -12891,7 +13309,7 @@
                     </pic:cNvPicPr>
                   </pic:nvPicPr>
                   <pic:blipFill>
-                    <a:blip r:embed="rId17" cstate="print">
+                    <a:blip r:embed="rId18" cstate="print">
                       <a:extLst>
                         <a:ext uri="{28A0092B-C50C-407E-A947-70E740481C1C}">
                           <a14:useLocalDpi xmlns:a14="http://schemas.microsoft.com/office/drawing/2010/main" val="0"/>
@@ -12986,7 +13404,18 @@
           <w:sz w:val="20"/>
           <w:szCs w:val="20"/>
         </w:rPr>
-        <w:t>Figura 07</w:t>
+        <w:t>Figura 0</w:t>
+      </w:r>
+      <w:r>
+        <w:rPr>
+          <w:rFonts w:ascii="Manrope" w:eastAsia="Helvetica Neue" w:hAnsi="Manrope" w:cs="Helvetica Neue"/>
+          <w:b/>
+          <w:bCs/>
+          <w:color w:val="3C0A49"/>
+          <w:sz w:val="20"/>
+          <w:szCs w:val="20"/>
+        </w:rPr>
+        <w:t>8</w:t>
       </w:r>
       <w:r>
         <w:rPr>
@@ -13062,7 +13491,7 @@
                     </pic:cNvPicPr>
                   </pic:nvPicPr>
                   <pic:blipFill>
-                    <a:blip r:embed="rId18" cstate="print">
+                    <a:blip r:embed="rId19" cstate="print">
                       <a:extLst>
                         <a:ext uri="{28A0092B-C50C-407E-A947-70E740481C1C}">
                           <a14:useLocalDpi xmlns:a14="http://schemas.microsoft.com/office/drawing/2010/main" val="0"/>
@@ -13192,7 +13621,7 @@
           <w:sz w:val="20"/>
           <w:szCs w:val="20"/>
         </w:rPr>
-        <w:t>Figura 08</w:t>
+        <w:t>Figura 0</w:t>
       </w:r>
       <w:r>
         <w:rPr>
@@ -13203,35 +13632,46 @@
           <w:sz w:val="20"/>
           <w:szCs w:val="20"/>
         </w:rPr>
-        <w:t xml:space="preserve">. </w:t>
-      </w:r>
-      <w:r>
-        <w:rPr>
-          <w:rFonts w:ascii="Manrope" w:eastAsia="Helvetica Neue" w:hAnsi="Manrope" w:cs="Helvetica Neue"/>
+        <w:t>9</w:t>
+      </w:r>
+      <w:r>
+        <w:rPr>
+          <w:rFonts w:ascii="Manrope" w:eastAsia="Helvetica Neue" w:hAnsi="Manrope" w:cs="Helvetica Neue"/>
+          <w:b/>
+          <w:bCs/>
           <w:color w:val="3C0A49"/>
           <w:sz w:val="20"/>
           <w:szCs w:val="20"/>
         </w:rPr>
-        <w:t>Mapa de empatia: Nathália Mafra</w:t>
-      </w:r>
-    </w:p>
-    <w:p>
-      <w:pPr>
-        <w:spacing w:line="360" w:lineRule="auto"/>
-        <w:jc w:val="center"/>
+        <w:t xml:space="preserve">. </w:t>
+      </w:r>
+      <w:r>
         <w:rPr>
           <w:rFonts w:ascii="Manrope" w:eastAsia="Helvetica Neue" w:hAnsi="Manrope" w:cs="Helvetica Neue"/>
           <w:color w:val="3C0A49"/>
           <w:sz w:val="20"/>
           <w:szCs w:val="20"/>
         </w:rPr>
+        <w:t>Mapa de empatia: Nathália Mafra</w:t>
+      </w:r>
+    </w:p>
+    <w:p>
+      <w:pPr>
+        <w:spacing w:line="360" w:lineRule="auto"/>
+        <w:jc w:val="center"/>
+        <w:rPr>
+          <w:rFonts w:ascii="Manrope" w:eastAsia="Helvetica Neue" w:hAnsi="Manrope" w:cs="Helvetica Neue"/>
+          <w:color w:val="3C0A49"/>
+          <w:sz w:val="20"/>
+          <w:szCs w:val="20"/>
+        </w:rPr>
       </w:pPr>
       <w:r>
         <w:rPr>
           <w:noProof/>
         </w:rPr>
         <w:drawing>
-          <wp:inline distT="0" distB="0" distL="0" distR="0" wp14:anchorId="1A46D89D" wp14:editId="5B019CEF">
+          <wp:inline distT="0" distB="0" distL="0" distR="0" wp14:anchorId="1A46D89D" wp14:editId="4BEEA0BB">
             <wp:extent cx="4226400" cy="4226400"/>
             <wp:effectExtent l="0" t="0" r="3175" b="3175"/>
             <wp:docPr id="1780578611" name="Imagem 9" descr="Linha do tempo&#10;&#10;Descrição gerada automaticamente"/>
@@ -13248,7 +13688,7 @@
                     </pic:cNvPicPr>
                   </pic:nvPicPr>
                   <pic:blipFill>
-                    <a:blip r:embed="rId19" cstate="print">
+                    <a:blip r:embed="rId20" cstate="print">
                       <a:extLst>
                         <a:ext uri="{28A0092B-C50C-407E-A947-70E740481C1C}">
                           <a14:useLocalDpi xmlns:a14="http://schemas.microsoft.com/office/drawing/2010/main" val="0"/>
@@ -13343,7 +13783,18 @@
           <w:sz w:val="20"/>
           <w:szCs w:val="20"/>
         </w:rPr>
-        <w:t>Figura 09</w:t>
+        <w:t xml:space="preserve">Figura </w:t>
+      </w:r>
+      <w:r>
+        <w:rPr>
+          <w:rFonts w:ascii="Manrope" w:eastAsia="Helvetica Neue" w:hAnsi="Manrope" w:cs="Helvetica Neue"/>
+          <w:b/>
+          <w:bCs/>
+          <w:color w:val="3C0A49"/>
+          <w:sz w:val="20"/>
+          <w:szCs w:val="20"/>
+        </w:rPr>
+        <w:t>10</w:t>
       </w:r>
       <w:r>
         <w:rPr>
@@ -13464,7 +13915,7 @@
                     </pic:cNvPicPr>
                   </pic:nvPicPr>
                   <pic:blipFill>
-                    <a:blip r:embed="rId20" cstate="print">
+                    <a:blip r:embed="rId21" cstate="print">
                       <a:extLst>
                         <a:ext uri="{28A0092B-C50C-407E-A947-70E740481C1C}">
                           <a14:useLocalDpi xmlns:a14="http://schemas.microsoft.com/office/drawing/2010/main" val="0"/>
@@ -13703,7 +14154,7 @@
           <w:sz w:val="20"/>
           <w:szCs w:val="20"/>
         </w:rPr>
-        <w:t>Figura 10</w:t>
+        <w:t>Figura 1</w:t>
       </w:r>
       <w:r>
         <w:rPr>
@@ -13714,28 +14165,39 @@
           <w:sz w:val="20"/>
           <w:szCs w:val="20"/>
         </w:rPr>
-        <w:t xml:space="preserve">. </w:t>
-      </w:r>
-      <w:r>
-        <w:rPr>
-          <w:rFonts w:ascii="Manrope" w:eastAsia="Helvetica Neue" w:hAnsi="Manrope" w:cs="Helvetica Neue"/>
+        <w:t>1</w:t>
+      </w:r>
+      <w:r>
+        <w:rPr>
+          <w:rFonts w:ascii="Manrope" w:eastAsia="Helvetica Neue" w:hAnsi="Manrope" w:cs="Helvetica Neue"/>
+          <w:b/>
+          <w:bCs/>
           <w:color w:val="3C0A49"/>
           <w:sz w:val="20"/>
           <w:szCs w:val="20"/>
         </w:rPr>
-        <w:t>Mapa de empatia: Wagner Peixoto</w:t>
-      </w:r>
-    </w:p>
-    <w:p>
-      <w:pPr>
-        <w:spacing w:line="360" w:lineRule="auto"/>
-        <w:jc w:val="center"/>
+        <w:t xml:space="preserve">. </w:t>
+      </w:r>
+      <w:r>
         <w:rPr>
           <w:rFonts w:ascii="Manrope" w:eastAsia="Helvetica Neue" w:hAnsi="Manrope" w:cs="Helvetica Neue"/>
           <w:color w:val="3C0A49"/>
           <w:sz w:val="20"/>
           <w:szCs w:val="20"/>
         </w:rPr>
+        <w:t>Mapa de empatia: Wagner Peixoto</w:t>
+      </w:r>
+    </w:p>
+    <w:p>
+      <w:pPr>
+        <w:spacing w:line="360" w:lineRule="auto"/>
+        <w:jc w:val="center"/>
+        <w:rPr>
+          <w:rFonts w:ascii="Manrope" w:eastAsia="Helvetica Neue" w:hAnsi="Manrope" w:cs="Helvetica Neue"/>
+          <w:color w:val="3C0A49"/>
+          <w:sz w:val="20"/>
+          <w:szCs w:val="20"/>
+        </w:rPr>
       </w:pPr>
       <w:r>
         <w:rPr>
@@ -13743,7 +14205,7 @@
         </w:rPr>
         <w:lastRenderedPageBreak/>
         <w:drawing>
-          <wp:inline distT="0" distB="0" distL="0" distR="0" wp14:anchorId="03C09BE4" wp14:editId="50D90AC2">
+          <wp:inline distT="0" distB="0" distL="0" distR="0" wp14:anchorId="03C09BE4" wp14:editId="6F69E121">
             <wp:extent cx="4226400" cy="4226400"/>
             <wp:effectExtent l="0" t="0" r="3175" b="3175"/>
             <wp:docPr id="260843358" name="Imagem 11" descr="Linha do tempo&#10;&#10;Descrição gerada automaticamente"/>
@@ -13760,7 +14222,7 @@
                     </pic:cNvPicPr>
                   </pic:nvPicPr>
                   <pic:blipFill>
-                    <a:blip r:embed="rId21" cstate="print">
+                    <a:blip r:embed="rId22" cstate="print">
                       <a:extLst>
                         <a:ext uri="{28A0092B-C50C-407E-A947-70E740481C1C}">
                           <a14:useLocalDpi xmlns:a14="http://schemas.microsoft.com/office/drawing/2010/main" val="0"/>
@@ -13884,7 +14346,7 @@
                     </pic:cNvPicPr>
                   </pic:nvPicPr>
                   <pic:blipFill>
-                    <a:blip r:embed="rId22" cstate="print">
+                    <a:blip r:embed="rId23" cstate="print">
                       <a:extLst>
                         <a:ext uri="{28A0092B-C50C-407E-A947-70E740481C1C}">
                           <a14:useLocalDpi xmlns:a14="http://schemas.microsoft.com/office/drawing/2010/main" val="0"/>
@@ -13924,7 +14386,18 @@
           <w:sz w:val="20"/>
           <w:szCs w:val="20"/>
         </w:rPr>
-        <w:t>Figura 11</w:t>
+        <w:t>Figura 1</w:t>
+      </w:r>
+      <w:r>
+        <w:rPr>
+          <w:rFonts w:ascii="Manrope" w:eastAsia="Helvetica Neue" w:hAnsi="Manrope" w:cs="Helvetica Neue"/>
+          <w:b/>
+          <w:bCs/>
+          <w:color w:val="3C0A49"/>
+          <w:sz w:val="20"/>
+          <w:szCs w:val="20"/>
+        </w:rPr>
+        <w:t>2</w:t>
       </w:r>
       <w:r>
         <w:rPr>
@@ -14183,7 +14656,18 @@
           <w:sz w:val="20"/>
           <w:szCs w:val="20"/>
         </w:rPr>
-        <w:t>Figura 12</w:t>
+        <w:t>Figura 1</w:t>
+      </w:r>
+      <w:r>
+        <w:rPr>
+          <w:rFonts w:ascii="Manrope" w:eastAsia="Helvetica Neue" w:hAnsi="Manrope" w:cs="Helvetica Neue"/>
+          <w:b/>
+          <w:bCs/>
+          <w:color w:val="3C0A49"/>
+          <w:sz w:val="20"/>
+          <w:szCs w:val="20"/>
+        </w:rPr>
+        <w:t>3</w:t>
       </w:r>
       <w:r>
         <w:rPr>
@@ -14239,7 +14723,7 @@
                     </pic:cNvPicPr>
                   </pic:nvPicPr>
                   <pic:blipFill>
-                    <a:blip r:embed="rId23" cstate="print">
+                    <a:blip r:embed="rId24" cstate="print">
                       <a:extLst>
                         <a:ext uri="{28A0092B-C50C-407E-A947-70E740481C1C}">
                           <a14:useLocalDpi xmlns:a14="http://schemas.microsoft.com/office/drawing/2010/main" val="0"/>
@@ -15773,25 +16257,7 @@
                 <w:sz w:val="20"/>
                 <w:szCs w:val="20"/>
               </w:rPr>
-              <w:t>Remoção das colunas</w:t>
-            </w:r>
-            <w:r>
-              <w:rPr>
-                <w:rFonts w:ascii="Manrope" w:eastAsia="Manrope" w:hAnsi="Manrope" w:cs="Manrope"/>
-                <w:color w:val="3C0A49"/>
-                <w:sz w:val="20"/>
-                <w:szCs w:val="20"/>
-              </w:rPr>
-              <w:t xml:space="preserve"> </w:t>
-            </w:r>
-            <w:r>
-              <w:rPr>
-                <w:rFonts w:ascii="Manrope" w:eastAsia="Manrope" w:hAnsi="Manrope" w:cs="Manrope"/>
-                <w:color w:val="3C0A49"/>
-                <w:sz w:val="20"/>
-                <w:szCs w:val="20"/>
-              </w:rPr>
-              <w:t>“created_at”, “updated_at” e “average_distance” pois são colunas com dados que não importam para análise a ser feita.</w:t>
+              <w:t>Remoção das colunas “created_at”, “updated_at” e “average_distance” pois são colunas com dados que não importam para análise a ser feita.</w:t>
             </w:r>
           </w:p>
           <w:p>
@@ -16366,16 +16832,7 @@
                 <w:sz w:val="20"/>
                 <w:szCs w:val="20"/>
               </w:rPr>
-              <w:t>lifestyle</w:t>
-            </w:r>
-            <w:r>
-              <w:rPr>
-                <w:rFonts w:ascii="Manrope" w:eastAsia="Manrope" w:hAnsi="Manrope" w:cs="Manrope"/>
-                <w:color w:val="3C0A49"/>
-                <w:sz w:val="20"/>
-                <w:szCs w:val="20"/>
-              </w:rPr>
-              <w:t>.csv.</w:t>
+              <w:t>lifestyle.csv.</w:t>
             </w:r>
           </w:p>
         </w:tc>
@@ -16597,25 +17054,7 @@
                 <w:sz w:val="20"/>
                 <w:szCs w:val="20"/>
               </w:rPr>
-              <w:t>Identificação dos valores únicos na</w:t>
-            </w:r>
-            <w:r>
-              <w:rPr>
-                <w:rFonts w:ascii="Manrope" w:eastAsia="Manrope" w:hAnsi="Manrope" w:cs="Manrope"/>
-                <w:color w:val="3C0A49"/>
-                <w:sz w:val="20"/>
-                <w:szCs w:val="20"/>
-              </w:rPr>
-              <w:t>s colunas “ingles_conceito”, “excel_conceito” e “solu_conceito”</w:t>
-            </w:r>
-            <w:r>
-              <w:rPr>
-                <w:rFonts w:ascii="Manrope" w:eastAsia="Manrope" w:hAnsi="Manrope" w:cs="Manrope"/>
-                <w:color w:val="3C0A49"/>
-                <w:sz w:val="20"/>
-                <w:szCs w:val="20"/>
-              </w:rPr>
-              <w:t>.</w:t>
+              <w:t>Identificação dos valores únicos nas colunas “ingles_conceito”, “excel_conceito” e “solu_conceito”.</w:t>
             </w:r>
           </w:p>
           <w:p>
@@ -16802,25 +17241,7 @@
                 <w:sz w:val="20"/>
                 <w:szCs w:val="20"/>
               </w:rPr>
-              <w:t>Identificação dos valores únicos na coluna “</w:t>
-            </w:r>
-            <w:r>
-              <w:rPr>
-                <w:rFonts w:ascii="Manrope" w:eastAsia="Manrope" w:hAnsi="Manrope" w:cs="Manrope"/>
-                <w:color w:val="3C0A49"/>
-                <w:sz w:val="20"/>
-                <w:szCs w:val="20"/>
-              </w:rPr>
-              <w:t>name</w:t>
-            </w:r>
-            <w:r>
-              <w:rPr>
-                <w:rFonts w:ascii="Manrope" w:eastAsia="Manrope" w:hAnsi="Manrope" w:cs="Manrope"/>
-                <w:color w:val="3C0A49"/>
-                <w:sz w:val="20"/>
-                <w:szCs w:val="20"/>
-              </w:rPr>
-              <w:t>”.</w:t>
+              <w:t>Identificação dos valores únicos na coluna “name”.</w:t>
             </w:r>
           </w:p>
           <w:p>
@@ -16916,16 +17337,7 @@
                 <w:sz w:val="20"/>
                 <w:szCs w:val="20"/>
               </w:rPr>
-              <w:t>objectives</w:t>
-            </w:r>
-            <w:r>
-              <w:rPr>
-                <w:rFonts w:ascii="Manrope" w:eastAsia="Manrope" w:hAnsi="Manrope" w:cs="Manrope"/>
-                <w:color w:val="3C0A49"/>
-                <w:sz w:val="20"/>
-                <w:szCs w:val="20"/>
-              </w:rPr>
-              <w:t>.csv.</w:t>
+              <w:t>objectives.csv.</w:t>
             </w:r>
           </w:p>
         </w:tc>
@@ -17049,21 +17461,7 @@
           <w:rFonts w:ascii="Manrope" w:eastAsia="Helvetica Neue" w:hAnsi="Manrope" w:cs="Helvetica Neue"/>
           <w:color w:val="3C0A49"/>
         </w:rPr>
-        <w:t xml:space="preserve"> assunto </w:t>
-      </w:r>
-      <w:r>
-        <w:rPr>
-          <w:rFonts w:ascii="Manrope" w:eastAsia="Helvetica Neue" w:hAnsi="Manrope" w:cs="Helvetica Neue"/>
-          <w:color w:val="3C0A49"/>
-        </w:rPr>
-        <w:t>–</w:t>
-      </w:r>
-      <w:r>
-        <w:rPr>
-          <w:rFonts w:ascii="Manrope" w:eastAsia="Helvetica Neue" w:hAnsi="Manrope" w:cs="Helvetica Neue"/>
-          <w:color w:val="3C0A49"/>
-        </w:rPr>
-        <w:t xml:space="preserve"> ou generalistas, gestores qu</w:t>
+        <w:t xml:space="preserve"> assunto – ou generalistas, gestores qu</w:t>
       </w:r>
       <w:r>
         <w:rPr>
@@ -17155,7 +17553,7 @@
           <w:sz w:val="20"/>
           <w:szCs w:val="20"/>
         </w:rPr>
-        <w:t>3</w:t>
+        <w:t>4</w:t>
       </w:r>
       <w:r>
         <w:rPr>
@@ -17263,7 +17661,7 @@
                     </pic:cNvPicPr>
                   </pic:nvPicPr>
                   <pic:blipFill>
-                    <a:blip r:embed="rId24">
+                    <a:blip r:embed="rId25">
                       <a:extLst>
                         <a:ext uri="{28A0092B-C50C-407E-A947-70E740481C1C}">
                           <a14:useLocalDpi xmlns:a14="http://schemas.microsoft.com/office/drawing/2010/main" val="0"/>
@@ -17349,7 +17747,23 @@
           <w:rFonts w:ascii="Manrope" w:eastAsia="Helvetica Neue" w:hAnsi="Manrope" w:cs="Helvetica Neue"/>
           <w:color w:val="3C0A49"/>
         </w:rPr>
-        <w:t xml:space="preserve">quantidade de gestores especialistas e generalistas está bem distribuída, é possível concluir que o modelo que será construído por este grupo permitirá que parcelas semelhantes de candidatos especialistas e generalistas sejam indicados para a vaga. </w:t>
+        <w:t xml:space="preserve">quantidade de gestores especialistas e generalistas está bem distribuída, é possível concluir que o modelo que será construído por este grupo permitirá que parcelas semelhantes de candidatos especialistas e generalistas sejam </w:t>
+      </w:r>
+      <w:proofErr w:type="gramStart"/>
+      <w:r>
+        <w:rPr>
+          <w:rFonts w:ascii="Manrope" w:eastAsia="Helvetica Neue" w:hAnsi="Manrope" w:cs="Helvetica Neue"/>
+          <w:color w:val="3C0A49"/>
+        </w:rPr>
+        <w:t>indicados</w:t>
+      </w:r>
+      <w:proofErr w:type="gramEnd"/>
+      <w:r>
+        <w:rPr>
+          <w:rFonts w:ascii="Manrope" w:eastAsia="Helvetica Neue" w:hAnsi="Manrope" w:cs="Helvetica Neue"/>
+          <w:color w:val="3C0A49"/>
+        </w:rPr>
+        <w:t xml:space="preserve"> para a vaga. </w:t>
       </w:r>
     </w:p>
     <w:p>
@@ -17438,7 +17852,7 @@
           <w:sz w:val="20"/>
           <w:szCs w:val="20"/>
         </w:rPr>
-        <w:t>4.</w:t>
+        <w:t>5</w:t>
       </w:r>
       <w:r>
         <w:rPr>
@@ -17449,16 +17863,18 @@
           <w:sz w:val="20"/>
           <w:szCs w:val="20"/>
         </w:rPr>
-        <w:t xml:space="preserve"> </w:t>
-      </w:r>
-      <w:r>
-        <w:rPr>
-          <w:rFonts w:ascii="Manrope" w:eastAsia="Helvetica Neue" w:hAnsi="Manrope" w:cs="Helvetica Neue"/>
+        <w:t>.</w:t>
+      </w:r>
+      <w:r>
+        <w:rPr>
+          <w:rFonts w:ascii="Manrope" w:eastAsia="Helvetica Neue" w:hAnsi="Manrope" w:cs="Helvetica Neue"/>
+          <w:b/>
+          <w:bCs/>
           <w:color w:val="3C0A49"/>
           <w:sz w:val="20"/>
           <w:szCs w:val="20"/>
         </w:rPr>
-        <w:t xml:space="preserve">Quantidade de </w:t>
+        <w:t xml:space="preserve"> </w:t>
       </w:r>
       <w:r>
         <w:rPr>
@@ -17467,7 +17883,7 @@
           <w:sz w:val="20"/>
           <w:szCs w:val="20"/>
         </w:rPr>
-        <w:t>candidatos em cada chave (</w:t>
+        <w:t>Quantidade de candidatos em cada chave (</w:t>
       </w:r>
       <w:proofErr w:type="spellStart"/>
       <w:r>
@@ -17510,7 +17926,7 @@
           <w:szCs w:val="20"/>
         </w:rPr>
         <w:drawing>
-          <wp:inline distT="0" distB="0" distL="0" distR="0" wp14:anchorId="0E3560D9" wp14:editId="3B69C489">
+          <wp:inline distT="0" distB="0" distL="0" distR="0" wp14:anchorId="0E3560D9" wp14:editId="3C7BAB5D">
             <wp:extent cx="4141304" cy="2962249"/>
             <wp:effectExtent l="0" t="0" r="0" b="0"/>
             <wp:docPr id="1180572420" name="Imagem 2" descr="Gráfico, Gráfico de barras, Histograma&#10;&#10;Descrição gerada automaticamente"/>
@@ -17527,7 +17943,7 @@
                     </pic:cNvPicPr>
                   </pic:nvPicPr>
                   <pic:blipFill>
-                    <a:blip r:embed="rId25" cstate="print">
+                    <a:blip r:embed="rId26" cstate="print">
                       <a:extLst>
                         <a:ext uri="{28A0092B-C50C-407E-A947-70E740481C1C}">
                           <a14:useLocalDpi xmlns:a14="http://schemas.microsoft.com/office/drawing/2010/main" val="0"/>
@@ -17733,7 +18149,7 @@
           <w:sz w:val="20"/>
           <w:szCs w:val="20"/>
         </w:rPr>
-        <w:t>5</w:t>
+        <w:t>6</w:t>
       </w:r>
       <w:r>
         <w:rPr>
@@ -17818,7 +18234,7 @@
                     </pic:cNvPicPr>
                   </pic:nvPicPr>
                   <pic:blipFill>
-                    <a:blip r:embed="rId26">
+                    <a:blip r:embed="rId27">
                       <a:extLst>
                         <a:ext uri="{28A0092B-C50C-407E-A947-70E740481C1C}">
                           <a14:useLocalDpi xmlns:a14="http://schemas.microsoft.com/office/drawing/2010/main" val="0"/>
@@ -17932,70 +18348,7 @@
           <w:rFonts w:ascii="Manrope" w:eastAsia="Helvetica Neue" w:hAnsi="Manrope" w:cs="Helvetica Neue"/>
           <w:color w:val="3C0A49"/>
         </w:rPr>
-        <w:t>É válido</w:t>
-      </w:r>
-      <w:r>
-        <w:rPr>
-          <w:rFonts w:ascii="Manrope" w:eastAsia="Helvetica Neue" w:hAnsi="Manrope" w:cs="Helvetica Neue"/>
-          <w:color w:val="3C0A49"/>
-        </w:rPr>
-        <w:t xml:space="preserve"> mencionar que essa</w:t>
-      </w:r>
-      <w:r>
-        <w:rPr>
-          <w:rFonts w:ascii="Manrope" w:eastAsia="Helvetica Neue" w:hAnsi="Manrope" w:cs="Helvetica Neue"/>
-          <w:color w:val="3C0A49"/>
-        </w:rPr>
-        <w:t>s</w:t>
-      </w:r>
-      <w:r>
-        <w:rPr>
-          <w:rFonts w:ascii="Manrope" w:eastAsia="Helvetica Neue" w:hAnsi="Manrope" w:cs="Helvetica Neue"/>
-          <w:color w:val="3C0A49"/>
-        </w:rPr>
-        <w:t xml:space="preserve"> hipótese</w:t>
-      </w:r>
-      <w:r>
-        <w:rPr>
-          <w:rFonts w:ascii="Manrope" w:eastAsia="Helvetica Neue" w:hAnsi="Manrope" w:cs="Helvetica Neue"/>
-          <w:color w:val="3C0A49"/>
-        </w:rPr>
-        <w:t>s</w:t>
-      </w:r>
-      <w:r>
-        <w:rPr>
-          <w:rFonts w:ascii="Manrope" w:eastAsia="Helvetica Neue" w:hAnsi="Manrope" w:cs="Helvetica Neue"/>
-          <w:color w:val="3C0A49"/>
-        </w:rPr>
-        <w:t xml:space="preserve"> só poder</w:t>
-      </w:r>
-      <w:r>
-        <w:rPr>
-          <w:rFonts w:ascii="Manrope" w:eastAsia="Helvetica Neue" w:hAnsi="Manrope" w:cs="Helvetica Neue"/>
-          <w:color w:val="3C0A49"/>
-        </w:rPr>
-        <w:t>ão</w:t>
-      </w:r>
-      <w:r>
-        <w:rPr>
-          <w:rFonts w:ascii="Manrope" w:eastAsia="Helvetica Neue" w:hAnsi="Manrope" w:cs="Helvetica Neue"/>
-          <w:color w:val="3C0A49"/>
-        </w:rPr>
-        <w:t xml:space="preserve"> ser aceita</w:t>
-      </w:r>
-      <w:r>
-        <w:rPr>
-          <w:rFonts w:ascii="Manrope" w:eastAsia="Helvetica Neue" w:hAnsi="Manrope" w:cs="Helvetica Neue"/>
-          <w:color w:val="3C0A49"/>
-        </w:rPr>
-        <w:t>s</w:t>
-      </w:r>
-      <w:r>
-        <w:rPr>
-          <w:rFonts w:ascii="Manrope" w:eastAsia="Helvetica Neue" w:hAnsi="Manrope" w:cs="Helvetica Neue"/>
-          <w:color w:val="3C0A49"/>
-        </w:rPr>
-        <w:t xml:space="preserve"> depois que o modelo for construído e os resultados puderem ser quantificados.</w:t>
+        <w:t>É válido mencionar que essas hipóteses só poderão ser aceitas depois que o modelo for construído e os resultados puderem ser quantificados.</w:t>
       </w:r>
       <w:r>
         <w:rPr>
@@ -18011,6 +18364,462 @@
         </w:rPr>
         <w:lastRenderedPageBreak/>
         <w:t>exibidos nesta seção foram elaborados, é necessário conferir os notebooks disponíveis no anexo III deste documento.</w:t>
+      </w:r>
+    </w:p>
+    <w:p>
+      <w:pPr>
+        <w:pStyle w:val="PargrafodaLista"/>
+        <w:numPr>
+          <w:ilvl w:val="1"/>
+          <w:numId w:val="6"/>
+        </w:numPr>
+        <w:spacing w:line="360" w:lineRule="auto"/>
+        <w:jc w:val="both"/>
+        <w:rPr>
+          <w:rFonts w:ascii="Manrope" w:eastAsia="Helvetica Neue" w:hAnsi="Manrope" w:cs="Helvetica Neue"/>
+          <w:b/>
+          <w:bCs/>
+          <w:color w:val="3C0A49"/>
+        </w:rPr>
+      </w:pPr>
+      <w:r>
+        <w:rPr>
+          <w:rFonts w:ascii="Manrope" w:eastAsia="Helvetica Neue" w:hAnsi="Manrope" w:cs="Helvetica Neue"/>
+          <w:b/>
+          <w:bCs/>
+          <w:color w:val="3C0A49"/>
+        </w:rPr>
+        <w:t>Preparação dos dados e modelagem</w:t>
+      </w:r>
+    </w:p>
+    <w:p>
+      <w:pPr>
+        <w:spacing w:line="360" w:lineRule="auto"/>
+        <w:ind w:firstLine="720"/>
+        <w:jc w:val="both"/>
+        <w:rPr>
+          <w:rFonts w:ascii="Manrope" w:eastAsia="Helvetica Neue" w:hAnsi="Manrope" w:cs="Helvetica Neue"/>
+          <w:color w:val="3C0A49"/>
+        </w:rPr>
+      </w:pPr>
+      <w:r>
+        <w:rPr>
+          <w:rFonts w:ascii="Manrope" w:eastAsia="Helvetica Neue" w:hAnsi="Manrope" w:cs="Helvetica Neue"/>
+          <w:color w:val="3C0A49"/>
+        </w:rPr>
+        <w:t xml:space="preserve">O primeiro modelo apresentado por este grupo é um protótipo no qual foram utilizados os resultados do teste </w:t>
+      </w:r>
+      <w:proofErr w:type="spellStart"/>
+      <w:r>
+        <w:rPr>
+          <w:rFonts w:ascii="Manrope" w:eastAsia="Helvetica Neue" w:hAnsi="Manrope" w:cs="Helvetica Neue"/>
+          <w:i/>
+          <w:iCs/>
+          <w:color w:val="3C0A49"/>
+        </w:rPr>
+        <w:t>genius</w:t>
+      </w:r>
+      <w:proofErr w:type="spellEnd"/>
+      <w:r>
+        <w:rPr>
+          <w:rFonts w:ascii="Manrope" w:eastAsia="Helvetica Neue" w:hAnsi="Manrope" w:cs="Helvetica Neue"/>
+          <w:i/>
+          <w:iCs/>
+          <w:color w:val="3C0A49"/>
+        </w:rPr>
+        <w:t xml:space="preserve"> </w:t>
+      </w:r>
+      <w:r>
+        <w:rPr>
+          <w:rFonts w:ascii="Manrope" w:eastAsia="Helvetica Neue" w:hAnsi="Manrope" w:cs="Helvetica Neue"/>
+          <w:color w:val="3C0A49"/>
+        </w:rPr>
+        <w:t>tanto de gestores, como de candidatos. A partir de um recorte de dados, o modelo foi construído de forma que possa ser validado junto ao cliente e, com isso, possa ser incrementado para buscar a generalização. O resultado por ser consultado no anexo IV deste documento.</w:t>
+      </w:r>
+    </w:p>
+    <w:p>
+      <w:pPr>
+        <w:spacing w:line="360" w:lineRule="auto"/>
+        <w:ind w:firstLine="720"/>
+        <w:jc w:val="both"/>
+        <w:rPr>
+          <w:rFonts w:ascii="Manrope" w:eastAsia="Helvetica Neue" w:hAnsi="Manrope" w:cs="Helvetica Neue"/>
+          <w:color w:val="3C0A49"/>
+        </w:rPr>
+      </w:pPr>
+      <w:r>
+        <w:rPr>
+          <w:rFonts w:ascii="Manrope" w:eastAsia="Helvetica Neue" w:hAnsi="Manrope" w:cs="Helvetica Neue"/>
+          <w:color w:val="3C0A49"/>
+        </w:rPr>
+        <w:t>Em se tratando de sistemas de recomendações, existem três principais, como elencados a seguir.</w:t>
+      </w:r>
+    </w:p>
+    <w:p>
+      <w:pPr>
+        <w:pStyle w:val="PargrafodaLista"/>
+        <w:numPr>
+          <w:ilvl w:val="0"/>
+          <w:numId w:val="25"/>
+        </w:numPr>
+        <w:spacing w:line="360" w:lineRule="auto"/>
+        <w:jc w:val="both"/>
+        <w:rPr>
+          <w:rFonts w:ascii="Manrope" w:eastAsia="Helvetica Neue" w:hAnsi="Manrope" w:cs="Helvetica Neue"/>
+          <w:color w:val="3C0A49"/>
+          <w:sz w:val="24"/>
+          <w:szCs w:val="24"/>
+        </w:rPr>
+      </w:pPr>
+      <w:r>
+        <w:rPr>
+          <w:rFonts w:ascii="Manrope" w:eastAsia="Helvetica Neue" w:hAnsi="Manrope" w:cs="Helvetica Neue"/>
+          <w:color w:val="3C0A49"/>
+          <w:sz w:val="24"/>
+          <w:szCs w:val="24"/>
+        </w:rPr>
+        <w:t>Sistema de recomendação colaborativa: Nesse tipo de mecanismo, os algoritmos utilizam aprendizado de máquina para prever interesses de usuários baseado em outros usuários que possuem comportamentos similares aos seus. Alguns pontos são considerados para realizar essas relações, como gostos, avaliações realizadas pelo usuário, tempo de consumo, entre outros, que diferem de acordo com o objetivo da recomendação.</w:t>
+      </w:r>
+    </w:p>
+    <w:p>
+      <w:pPr>
+        <w:pStyle w:val="PargrafodaLista"/>
+        <w:numPr>
+          <w:ilvl w:val="0"/>
+          <w:numId w:val="25"/>
+        </w:numPr>
+        <w:spacing w:line="360" w:lineRule="auto"/>
+        <w:jc w:val="both"/>
+        <w:rPr>
+          <w:rFonts w:ascii="Manrope" w:eastAsia="Helvetica Neue" w:hAnsi="Manrope" w:cs="Helvetica Neue"/>
+          <w:color w:val="3C0A49"/>
+          <w:sz w:val="24"/>
+          <w:szCs w:val="24"/>
+        </w:rPr>
+      </w:pPr>
+      <w:r>
+        <w:rPr>
+          <w:rFonts w:ascii="Manrope" w:eastAsia="Helvetica Neue" w:hAnsi="Manrope" w:cs="Helvetica Neue"/>
+          <w:color w:val="3C0A49"/>
+          <w:sz w:val="24"/>
+          <w:szCs w:val="24"/>
+        </w:rPr>
+        <w:t>Sistema de recomendação baseada em conteúdo: Esse tipo de sistema recomenda ao usuário conteúdos semelhantes a outros que ele já possuiu alguma interação, seja por meio de alguma avaliação a até algo visualizado. O mecanismo cria uma espécie de perfil genérico de usuário conforme o que ele interagiu a fim de indicar temas similares.</w:t>
+      </w:r>
+    </w:p>
+    <w:p>
+      <w:pPr>
+        <w:pStyle w:val="PargrafodaLista"/>
+        <w:numPr>
+          <w:ilvl w:val="0"/>
+          <w:numId w:val="25"/>
+        </w:numPr>
+        <w:spacing w:line="360" w:lineRule="auto"/>
+        <w:jc w:val="both"/>
+        <w:rPr>
+          <w:rFonts w:ascii="Manrope" w:eastAsia="Helvetica Neue" w:hAnsi="Manrope" w:cs="Helvetica Neue"/>
+          <w:color w:val="3C0A49"/>
+          <w:sz w:val="24"/>
+          <w:szCs w:val="24"/>
+        </w:rPr>
+      </w:pPr>
+      <w:r>
+        <w:rPr>
+          <w:rFonts w:ascii="Manrope" w:eastAsia="Helvetica Neue" w:hAnsi="Manrope" w:cs="Helvetica Neue"/>
+          <w:color w:val="3C0A49"/>
+          <w:sz w:val="24"/>
+          <w:szCs w:val="24"/>
+        </w:rPr>
+        <w:t>Sistema de recomendação hibrído: O modelo de recomendação híbrida combina as abordagens por conteúdo e colaborativa. Já que ele combina essas duas formas de recomendações, a maneira mais fácil de poder combinar esses dois modelos são a produção dos rankings separados de recomendações assim, combinando-os para produzir uma lista final. Também tem a possibilidade de abordagens que podem combinar as duas em um único framework.</w:t>
+      </w:r>
+    </w:p>
+    <w:p>
+      <w:pPr>
+        <w:pStyle w:val="PargrafodaLista"/>
+        <w:numPr>
+          <w:ilvl w:val="0"/>
+          <w:numId w:val="25"/>
+        </w:numPr>
+        <w:spacing w:line="360" w:lineRule="auto"/>
+        <w:jc w:val="both"/>
+        <w:rPr>
+          <w:rFonts w:ascii="Manrope" w:eastAsia="Helvetica Neue" w:hAnsi="Manrope" w:cs="Helvetica Neue"/>
+          <w:color w:val="3C0A49"/>
+          <w:sz w:val="24"/>
+          <w:szCs w:val="24"/>
+        </w:rPr>
+      </w:pPr>
+      <w:r>
+        <w:rPr>
+          <w:rFonts w:ascii="Manrope" w:eastAsia="Helvetica Neue" w:hAnsi="Manrope" w:cs="Helvetica Neue"/>
+          <w:color w:val="3C0A49"/>
+          <w:sz w:val="24"/>
+          <w:szCs w:val="24"/>
+        </w:rPr>
+        <w:t xml:space="preserve">Algoritmos não personalizados: Vale destacar que os os algoritmos não personalizados </w:t>
+      </w:r>
+      <w:r>
+        <w:rPr>
+          <w:rFonts w:ascii="Manrope" w:eastAsia="Helvetica Neue" w:hAnsi="Manrope" w:cs="Helvetica Neue"/>
+          <w:color w:val="3C0A49"/>
+          <w:sz w:val="24"/>
+          <w:szCs w:val="24"/>
+        </w:rPr>
+        <w:t>servem para casos em que não existem dados suficientes para uma recomendação específica. U</w:t>
+      </w:r>
+      <w:r>
+        <w:rPr>
+          <w:rFonts w:ascii="Manrope" w:eastAsia="Helvetica Neue" w:hAnsi="Manrope" w:cs="Helvetica Neue"/>
+          <w:color w:val="3C0A49"/>
+          <w:sz w:val="24"/>
+          <w:szCs w:val="24"/>
+        </w:rPr>
+        <w:t xml:space="preserve">m </w:t>
+      </w:r>
+      <w:r>
+        <w:rPr>
+          <w:rFonts w:ascii="Manrope" w:eastAsia="Helvetica Neue" w:hAnsi="Manrope" w:cs="Helvetica Neue"/>
+          <w:color w:val="3C0A49"/>
+          <w:sz w:val="24"/>
+          <w:szCs w:val="24"/>
+        </w:rPr>
+        <w:t>bom exemplo</w:t>
+      </w:r>
+      <w:r>
+        <w:rPr>
+          <w:rFonts w:ascii="Manrope" w:eastAsia="Helvetica Neue" w:hAnsi="Manrope" w:cs="Helvetica Neue"/>
+          <w:color w:val="3C0A49"/>
+          <w:sz w:val="24"/>
+          <w:szCs w:val="24"/>
+        </w:rPr>
+        <w:t xml:space="preserve"> é quando </w:t>
+      </w:r>
+      <w:r>
+        <w:rPr>
+          <w:rFonts w:ascii="Manrope" w:eastAsia="Helvetica Neue" w:hAnsi="Manrope" w:cs="Helvetica Neue"/>
+          <w:color w:val="3C0A49"/>
+          <w:sz w:val="24"/>
+          <w:szCs w:val="24"/>
+        </w:rPr>
+        <w:t>novos usuários se cadastram</w:t>
+      </w:r>
+      <w:r>
+        <w:rPr>
+          <w:rFonts w:ascii="Manrope" w:eastAsia="Helvetica Neue" w:hAnsi="Manrope" w:cs="Helvetica Neue"/>
+          <w:color w:val="3C0A49"/>
+          <w:sz w:val="24"/>
+          <w:szCs w:val="24"/>
+        </w:rPr>
+        <w:t xml:space="preserve"> na Netflix e</w:t>
+      </w:r>
+      <w:r>
+        <w:rPr>
+          <w:rFonts w:ascii="Manrope" w:eastAsia="Helvetica Neue" w:hAnsi="Manrope" w:cs="Helvetica Neue"/>
+          <w:color w:val="3C0A49"/>
+          <w:sz w:val="24"/>
+          <w:szCs w:val="24"/>
+        </w:rPr>
+        <w:t>.</w:t>
+      </w:r>
+      <w:r>
+        <w:rPr>
+          <w:rFonts w:ascii="Manrope" w:eastAsia="Helvetica Neue" w:hAnsi="Manrope" w:cs="Helvetica Neue"/>
+          <w:color w:val="3C0A49"/>
+          <w:sz w:val="24"/>
+          <w:szCs w:val="24"/>
+        </w:rPr>
+        <w:t xml:space="preserve"> por ser o primeiro </w:t>
+      </w:r>
+      <w:r>
+        <w:rPr>
+          <w:rFonts w:ascii="Manrope" w:eastAsia="Helvetica Neue" w:hAnsi="Manrope" w:cs="Helvetica Neue"/>
+          <w:color w:val="3C0A49"/>
+          <w:sz w:val="24"/>
+          <w:szCs w:val="24"/>
+        </w:rPr>
+        <w:t>acesso</w:t>
+      </w:r>
+      <w:r>
+        <w:rPr>
+          <w:rFonts w:ascii="Manrope" w:eastAsia="Helvetica Neue" w:hAnsi="Manrope" w:cs="Helvetica Neue"/>
+          <w:color w:val="3C0A49"/>
+          <w:sz w:val="24"/>
+          <w:szCs w:val="24"/>
+        </w:rPr>
+        <w:t>, não tem interações implícitas</w:t>
+      </w:r>
+      <w:r>
+        <w:rPr>
+          <w:rFonts w:ascii="Manrope" w:eastAsia="Helvetica Neue" w:hAnsi="Manrope" w:cs="Helvetica Neue"/>
+          <w:color w:val="3C0A49"/>
+          <w:sz w:val="24"/>
+          <w:szCs w:val="24"/>
+        </w:rPr>
+        <w:t xml:space="preserve">, fazendo com que </w:t>
+      </w:r>
+      <w:r>
+        <w:rPr>
+          <w:rFonts w:ascii="Manrope" w:eastAsia="Helvetica Neue" w:hAnsi="Manrope" w:cs="Helvetica Neue"/>
+          <w:color w:val="3C0A49"/>
+          <w:sz w:val="24"/>
+          <w:szCs w:val="24"/>
+        </w:rPr>
+        <w:t>receb</w:t>
+      </w:r>
+      <w:r>
+        <w:rPr>
+          <w:rFonts w:ascii="Manrope" w:eastAsia="Helvetica Neue" w:hAnsi="Manrope" w:cs="Helvetica Neue"/>
+          <w:color w:val="3C0A49"/>
+          <w:sz w:val="24"/>
+          <w:szCs w:val="24"/>
+        </w:rPr>
+        <w:t>a</w:t>
+      </w:r>
+      <w:r>
+        <w:rPr>
+          <w:rFonts w:ascii="Manrope" w:eastAsia="Helvetica Neue" w:hAnsi="Manrope" w:cs="Helvetica Neue"/>
+          <w:color w:val="3C0A49"/>
+          <w:sz w:val="24"/>
+          <w:szCs w:val="24"/>
+        </w:rPr>
+        <w:t xml:space="preserve">m recomendações mais </w:t>
+      </w:r>
+      <w:r>
+        <w:rPr>
+          <w:rFonts w:ascii="Manrope" w:eastAsia="Helvetica Neue" w:hAnsi="Manrope" w:cs="Helvetica Neue"/>
+          <w:color w:val="3C0A49"/>
+          <w:sz w:val="24"/>
+          <w:szCs w:val="24"/>
+        </w:rPr>
+        <w:t xml:space="preserve">gerias, levando </w:t>
+      </w:r>
+      <w:r>
+        <w:rPr>
+          <w:rFonts w:ascii="Manrope" w:eastAsia="Helvetica Neue" w:hAnsi="Manrope" w:cs="Helvetica Neue"/>
+          <w:color w:val="3C0A49"/>
+          <w:sz w:val="24"/>
+          <w:szCs w:val="24"/>
+        </w:rPr>
+        <w:t xml:space="preserve">em consideração conteúdos mais acessados, geolocalização, preços, </w:t>
+      </w:r>
+      <w:r>
+        <w:rPr>
+          <w:rFonts w:ascii="Manrope" w:eastAsia="Helvetica Neue" w:hAnsi="Manrope" w:cs="Helvetica Neue"/>
+          <w:color w:val="3C0A49"/>
+          <w:sz w:val="24"/>
+          <w:szCs w:val="24"/>
+        </w:rPr>
+        <w:lastRenderedPageBreak/>
+        <w:t>lançamentos etc. Por mais que essas recomendações não sejam personalizadas, a ideia por trás disso é incentivá-los a navegar e a começar a desenhar seu perfil padrão na plataforma.</w:t>
+      </w:r>
+    </w:p>
+    <w:p>
+      <w:pPr>
+        <w:spacing w:line="360" w:lineRule="auto"/>
+        <w:ind w:firstLine="720"/>
+        <w:jc w:val="both"/>
+        <w:rPr>
+          <w:rFonts w:ascii="Manrope" w:eastAsia="Helvetica Neue" w:hAnsi="Manrope" w:cs="Helvetica Neue"/>
+          <w:color w:val="3C0A49"/>
+        </w:rPr>
+      </w:pPr>
+      <w:r>
+        <w:rPr>
+          <w:rFonts w:ascii="Manrope" w:eastAsia="Helvetica Neue" w:hAnsi="Manrope" w:cs="Helvetica Neue"/>
+          <w:color w:val="3C0A49"/>
+        </w:rPr>
+        <w:t>No projeto mencionado neste documento</w:t>
+      </w:r>
+      <w:r>
+        <w:rPr>
+          <w:rFonts w:ascii="Manrope" w:eastAsia="Helvetica Neue" w:hAnsi="Manrope" w:cs="Helvetica Neue"/>
+          <w:color w:val="3C0A49"/>
+        </w:rPr>
+        <w:t xml:space="preserve"> </w:t>
+      </w:r>
+      <w:r>
+        <w:rPr>
+          <w:rFonts w:ascii="Manrope" w:eastAsia="Helvetica Neue" w:hAnsi="Manrope" w:cs="Helvetica Neue"/>
+          <w:color w:val="3C0A49"/>
+        </w:rPr>
+        <w:t>será utilizado um sistema que se assemelha mais ao sistema de recomendação colaborativa</w:t>
+      </w:r>
+      <w:r>
+        <w:rPr>
+          <w:rFonts w:ascii="Manrope" w:eastAsia="Helvetica Neue" w:hAnsi="Manrope" w:cs="Helvetica Neue"/>
+          <w:color w:val="3C0A49"/>
+        </w:rPr>
+        <w:t>, ainda que não seja esse sistema propriamente dito</w:t>
+      </w:r>
+      <w:r>
+        <w:rPr>
+          <w:rFonts w:ascii="Manrope" w:eastAsia="Helvetica Neue" w:hAnsi="Manrope" w:cs="Helvetica Neue"/>
+          <w:color w:val="3C0A49"/>
+        </w:rPr>
+        <w:t>. Isso porque</w:t>
+      </w:r>
+      <w:r>
+        <w:rPr>
+          <w:rFonts w:ascii="Manrope" w:eastAsia="Helvetica Neue" w:hAnsi="Manrope" w:cs="Helvetica Neue"/>
+          <w:color w:val="3C0A49"/>
+        </w:rPr>
+        <w:t xml:space="preserve"> as recomendações de vagas para um usuário candidato dependerão de como os outros usuários gestores se saíram nos testes. Dessa forma, a colaboração dos usuários da plataforma se dá pelo resultado dos testes </w:t>
+      </w:r>
+      <w:proofErr w:type="spellStart"/>
+      <w:r>
+        <w:rPr>
+          <w:rFonts w:ascii="Manrope" w:eastAsia="Helvetica Neue" w:hAnsi="Manrope" w:cs="Helvetica Neue"/>
+          <w:i/>
+          <w:iCs/>
+          <w:color w:val="3C0A49"/>
+        </w:rPr>
+        <w:t>genius</w:t>
+      </w:r>
+      <w:proofErr w:type="spellEnd"/>
+      <w:r>
+        <w:rPr>
+          <w:rFonts w:ascii="Manrope" w:eastAsia="Helvetica Neue" w:hAnsi="Manrope" w:cs="Helvetica Neue"/>
+          <w:color w:val="3C0A49"/>
+        </w:rPr>
+        <w:t xml:space="preserve"> e </w:t>
+      </w:r>
+      <w:proofErr w:type="spellStart"/>
+      <w:r>
+        <w:rPr>
+          <w:rFonts w:ascii="Manrope" w:eastAsia="Helvetica Neue" w:hAnsi="Manrope" w:cs="Helvetica Neue"/>
+          <w:i/>
+          <w:iCs/>
+          <w:color w:val="3C0A49"/>
+        </w:rPr>
+        <w:t>lifestyle</w:t>
+      </w:r>
+      <w:proofErr w:type="spellEnd"/>
+      <w:r>
+        <w:rPr>
+          <w:rFonts w:ascii="Manrope" w:eastAsia="Helvetica Neue" w:hAnsi="Manrope" w:cs="Helvetica Neue"/>
+          <w:i/>
+          <w:iCs/>
+          <w:color w:val="3C0A49"/>
+        </w:rPr>
+        <w:t>/</w:t>
+      </w:r>
+      <w:proofErr w:type="spellStart"/>
+      <w:r>
+        <w:rPr>
+          <w:rFonts w:ascii="Manrope" w:eastAsia="Helvetica Neue" w:hAnsi="Manrope" w:cs="Helvetica Neue"/>
+          <w:i/>
+          <w:iCs/>
+          <w:color w:val="3C0A49"/>
+        </w:rPr>
+        <w:t>workstyle</w:t>
+      </w:r>
+      <w:proofErr w:type="spellEnd"/>
+      <w:r>
+        <w:rPr>
+          <w:rFonts w:ascii="Manrope" w:eastAsia="Helvetica Neue" w:hAnsi="Manrope" w:cs="Helvetica Neue"/>
+          <w:color w:val="3C0A49"/>
+        </w:rPr>
+        <w:t>.</w:t>
       </w:r>
     </w:p>
     <w:p>
@@ -18908,14 +19717,7 @@
           <w:rFonts w:ascii="Manrope" w:eastAsia="Helvetica Neue" w:hAnsi="Manrope" w:cs="Helvetica Neue"/>
           <w:color w:val="3C0A49"/>
         </w:rPr>
-        <w:t xml:space="preserve">Tabela de referência para </w:t>
-      </w:r>
-      <w:r>
-        <w:rPr>
-          <w:rFonts w:ascii="Manrope" w:eastAsia="Helvetica Neue" w:hAnsi="Manrope" w:cs="Helvetica Neue"/>
-          <w:color w:val="3C0A49"/>
-        </w:rPr>
-        <w:t>os notebooks utilizados no pré-processamento dos dados</w:t>
+        <w:t>Tabela de referência para os notebooks utilizados no pré-processamento dos dados</w:t>
       </w:r>
     </w:p>
     <w:p>
@@ -19610,16 +20412,7 @@
           <w:bCs/>
           <w:color w:val="3C0A49"/>
         </w:rPr>
-        <w:t>I</w:t>
-      </w:r>
-      <w:r>
-        <w:rPr>
-          <w:rFonts w:ascii="Manrope" w:eastAsia="Helvetica Neue" w:hAnsi="Manrope" w:cs="Helvetica Neue"/>
-          <w:b/>
-          <w:bCs/>
-          <w:color w:val="3C0A49"/>
-        </w:rPr>
-        <w:t>I</w:t>
+        <w:t>II</w:t>
       </w:r>
     </w:p>
     <w:p>
@@ -19644,14 +20437,7 @@
           <w:rFonts w:ascii="Manrope" w:eastAsia="Helvetica Neue" w:hAnsi="Manrope" w:cs="Helvetica Neue"/>
           <w:color w:val="3C0A49"/>
         </w:rPr>
-        <w:t xml:space="preserve">Tabela de referência para os notebooks utilizados </w:t>
-      </w:r>
-      <w:r>
-        <w:rPr>
-          <w:rFonts w:ascii="Manrope" w:eastAsia="Helvetica Neue" w:hAnsi="Manrope" w:cs="Helvetica Neue"/>
-          <w:color w:val="3C0A49"/>
-        </w:rPr>
-        <w:t>na geração dos gráficos que embasaram as hipóteses</w:t>
+        <w:t>Tabela de referência para os notebooks utilizados na geração dos gráficos que embasaram as hipóteses</w:t>
       </w:r>
     </w:p>
     <w:p>
@@ -20080,9 +20866,485 @@
         </w:rPr>
       </w:pPr>
     </w:p>
+    <w:p>
+      <w:pPr>
+        <w:rPr>
+          <w:rFonts w:ascii="Manrope" w:eastAsia="Helvetica Neue" w:hAnsi="Manrope" w:cs="Helvetica Neue"/>
+          <w:b/>
+          <w:bCs/>
+          <w:color w:val="3C0A49"/>
+        </w:rPr>
+      </w:pPr>
+      <w:r>
+        <w:rPr>
+          <w:rFonts w:ascii="Manrope" w:eastAsia="Helvetica Neue" w:hAnsi="Manrope" w:cs="Helvetica Neue"/>
+          <w:b/>
+          <w:bCs/>
+          <w:color w:val="3C0A49"/>
+        </w:rPr>
+        <w:br w:type="page"/>
+      </w:r>
+    </w:p>
+    <w:p>
+      <w:pPr>
+        <w:jc w:val="center"/>
+        <w:rPr>
+          <w:rFonts w:ascii="Manrope" w:eastAsia="Helvetica Neue" w:hAnsi="Manrope" w:cs="Helvetica Neue"/>
+          <w:b/>
+          <w:bCs/>
+          <w:color w:val="3C0A49"/>
+        </w:rPr>
+      </w:pPr>
+      <w:r>
+        <w:rPr>
+          <w:rFonts w:ascii="Manrope" w:eastAsia="Helvetica Neue" w:hAnsi="Manrope" w:cs="Helvetica Neue"/>
+          <w:b/>
+          <w:bCs/>
+          <w:color w:val="3C0A49"/>
+        </w:rPr>
+        <w:lastRenderedPageBreak/>
+        <w:t>ANEXO I</w:t>
+      </w:r>
+      <w:r>
+        <w:rPr>
+          <w:rFonts w:ascii="Manrope" w:eastAsia="Helvetica Neue" w:hAnsi="Manrope" w:cs="Helvetica Neue"/>
+          <w:b/>
+          <w:bCs/>
+          <w:color w:val="3C0A49"/>
+        </w:rPr>
+        <w:t>V</w:t>
+      </w:r>
+    </w:p>
+    <w:p>
+      <w:pPr>
+        <w:jc w:val="center"/>
+        <w:rPr>
+          <w:rFonts w:ascii="Manrope" w:eastAsia="Helvetica Neue" w:hAnsi="Manrope" w:cs="Helvetica Neue"/>
+          <w:color w:val="3C0A49"/>
+        </w:rPr>
+      </w:pPr>
+    </w:p>
+    <w:p>
+      <w:pPr>
+        <w:jc w:val="center"/>
+        <w:rPr>
+          <w:rFonts w:ascii="Manrope" w:eastAsia="Helvetica Neue" w:hAnsi="Manrope" w:cs="Helvetica Neue"/>
+          <w:color w:val="3C0A49"/>
+        </w:rPr>
+      </w:pPr>
+      <w:r>
+        <w:rPr>
+          <w:rFonts w:ascii="Manrope" w:eastAsia="Helvetica Neue" w:hAnsi="Manrope" w:cs="Helvetica Neue"/>
+          <w:color w:val="3C0A49"/>
+        </w:rPr>
+        <w:t xml:space="preserve">Tabela de referência para os notebooks </w:t>
+      </w:r>
+      <w:r>
+        <w:rPr>
+          <w:rFonts w:ascii="Manrope" w:eastAsia="Helvetica Neue" w:hAnsi="Manrope" w:cs="Helvetica Neue"/>
+          <w:color w:val="3C0A49"/>
+        </w:rPr>
+        <w:t>que contém os modelos desenvolvidos por este grupo</w:t>
+      </w:r>
+    </w:p>
+    <w:p>
+      <w:pPr>
+        <w:jc w:val="center"/>
+        <w:rPr>
+          <w:rFonts w:ascii="Manrope" w:eastAsia="Helvetica Neue" w:hAnsi="Manrope" w:cs="Helvetica Neue"/>
+          <w:color w:val="3C0A49"/>
+        </w:rPr>
+      </w:pPr>
+    </w:p>
+    <w:p>
+      <w:pPr>
+        <w:jc w:val="center"/>
+        <w:rPr>
+          <w:rFonts w:ascii="Manrope" w:eastAsia="Helvetica Neue" w:hAnsi="Manrope" w:cs="Helvetica Neue"/>
+          <w:color w:val="3C0A49"/>
+        </w:rPr>
+      </w:pPr>
+    </w:p>
+    <w:tbl>
+      <w:tblPr>
+        <w:tblStyle w:val="Tabelacomgrade"/>
+        <w:tblW w:w="9776" w:type="dxa"/>
+        <w:tblLook w:val="04A0" w:firstRow="1" w:lastRow="0" w:firstColumn="1" w:lastColumn="0" w:noHBand="0" w:noVBand="1"/>
+      </w:tblPr>
+      <w:tblGrid>
+        <w:gridCol w:w="2266"/>
+        <w:gridCol w:w="7510"/>
+      </w:tblGrid>
+      <w:tr>
+        <w:trPr>
+          <w:trHeight w:val="767"/>
+        </w:trPr>
+        <w:tc>
+          <w:tcPr>
+            <w:tcW w:w="2266" w:type="dxa"/>
+            <w:shd w:val="clear" w:color="auto" w:fill="30243C"/>
+            <w:vAlign w:val="center"/>
+          </w:tcPr>
+          <w:p>
+            <w:pPr>
+              <w:tabs>
+                <w:tab w:val="left" w:pos="708"/>
+                <w:tab w:val="left" w:pos="1416"/>
+                <w:tab w:val="left" w:pos="2124"/>
+                <w:tab w:val="left" w:pos="2832"/>
+                <w:tab w:val="left" w:pos="3540"/>
+                <w:tab w:val="left" w:pos="4248"/>
+                <w:tab w:val="left" w:pos="4956"/>
+                <w:tab w:val="left" w:pos="5664"/>
+                <w:tab w:val="left" w:pos="6372"/>
+                <w:tab w:val="left" w:pos="7080"/>
+                <w:tab w:val="left" w:pos="7788"/>
+                <w:tab w:val="left" w:pos="8496"/>
+                <w:tab w:val="left" w:pos="9204"/>
+              </w:tabs>
+              <w:spacing w:after="160" w:line="259" w:lineRule="auto"/>
+              <w:jc w:val="center"/>
+              <w:rPr>
+                <w:rFonts w:ascii="Manrope" w:eastAsia="Manrope" w:hAnsi="Manrope" w:cs="Manrope"/>
+                <w:b/>
+                <w:bCs/>
+                <w:color w:val="FFFFFF" w:themeColor="background1"/>
+                <w:sz w:val="20"/>
+                <w:szCs w:val="20"/>
+              </w:rPr>
+            </w:pPr>
+            <w:r>
+              <w:rPr>
+                <w:rFonts w:ascii="Manrope" w:eastAsia="Manrope" w:hAnsi="Manrope" w:cs="Manrope"/>
+                <w:b/>
+                <w:bCs/>
+                <w:color w:val="FFFFFF" w:themeColor="background1"/>
+                <w:sz w:val="20"/>
+                <w:szCs w:val="20"/>
+              </w:rPr>
+              <w:t>Modelo</w:t>
+            </w:r>
+          </w:p>
+        </w:tc>
+        <w:tc>
+          <w:tcPr>
+            <w:tcW w:w="7510" w:type="dxa"/>
+            <w:shd w:val="clear" w:color="auto" w:fill="30243C"/>
+            <w:vAlign w:val="center"/>
+          </w:tcPr>
+          <w:p>
+            <w:pPr>
+              <w:tabs>
+                <w:tab w:val="left" w:pos="708"/>
+                <w:tab w:val="left" w:pos="1416"/>
+                <w:tab w:val="left" w:pos="2124"/>
+                <w:tab w:val="left" w:pos="2832"/>
+                <w:tab w:val="left" w:pos="3540"/>
+                <w:tab w:val="left" w:pos="4248"/>
+                <w:tab w:val="left" w:pos="4956"/>
+                <w:tab w:val="left" w:pos="5664"/>
+                <w:tab w:val="left" w:pos="6372"/>
+                <w:tab w:val="left" w:pos="7080"/>
+                <w:tab w:val="left" w:pos="7788"/>
+                <w:tab w:val="left" w:pos="8496"/>
+                <w:tab w:val="left" w:pos="9204"/>
+              </w:tabs>
+              <w:spacing w:after="160" w:line="259" w:lineRule="auto"/>
+              <w:jc w:val="center"/>
+              <w:rPr>
+                <w:rFonts w:ascii="Manrope" w:eastAsia="Manrope" w:hAnsi="Manrope" w:cs="Manrope"/>
+                <w:b/>
+                <w:bCs/>
+                <w:color w:val="FFFFFF" w:themeColor="background1"/>
+                <w:sz w:val="20"/>
+                <w:szCs w:val="20"/>
+              </w:rPr>
+            </w:pPr>
+            <w:r>
+              <w:rPr>
+                <w:rFonts w:ascii="Manrope" w:eastAsia="Manrope" w:hAnsi="Manrope" w:cs="Manrope"/>
+                <w:b/>
+                <w:bCs/>
+                <w:color w:val="FFFFFF" w:themeColor="background1"/>
+                <w:sz w:val="20"/>
+                <w:szCs w:val="20"/>
+              </w:rPr>
+              <w:t>Link para o arquivo</w:t>
+            </w:r>
+          </w:p>
+        </w:tc>
+      </w:tr>
+      <w:tr>
+        <w:tc>
+          <w:tcPr>
+            <w:tcW w:w="2266" w:type="dxa"/>
+            <w:vAlign w:val="center"/>
+          </w:tcPr>
+          <w:p>
+            <w:pPr>
+              <w:tabs>
+                <w:tab w:val="left" w:pos="708"/>
+                <w:tab w:val="left" w:pos="1416"/>
+                <w:tab w:val="left" w:pos="2124"/>
+                <w:tab w:val="left" w:pos="2832"/>
+                <w:tab w:val="left" w:pos="3540"/>
+                <w:tab w:val="left" w:pos="4248"/>
+                <w:tab w:val="left" w:pos="4956"/>
+                <w:tab w:val="left" w:pos="5664"/>
+                <w:tab w:val="left" w:pos="6372"/>
+                <w:tab w:val="left" w:pos="7080"/>
+                <w:tab w:val="left" w:pos="7788"/>
+                <w:tab w:val="left" w:pos="8496"/>
+                <w:tab w:val="left" w:pos="9204"/>
+              </w:tabs>
+              <w:spacing w:after="160" w:line="259" w:lineRule="auto"/>
+              <w:jc w:val="center"/>
+              <w:rPr>
+                <w:rFonts w:ascii="Manrope" w:eastAsia="Manrope" w:hAnsi="Manrope" w:cs="Manrope"/>
+                <w:color w:val="3C0A49"/>
+                <w:sz w:val="20"/>
+                <w:szCs w:val="20"/>
+              </w:rPr>
+            </w:pPr>
+            <w:r>
+              <w:rPr>
+                <w:rFonts w:ascii="Manrope" w:eastAsia="Manrope" w:hAnsi="Manrope" w:cs="Manrope"/>
+                <w:color w:val="3C0A49"/>
+                <w:sz w:val="20"/>
+                <w:szCs w:val="20"/>
+              </w:rPr>
+              <w:t>Primeiro (protótipo de compatibilidade)</w:t>
+            </w:r>
+          </w:p>
+        </w:tc>
+        <w:tc>
+          <w:tcPr>
+            <w:tcW w:w="7510" w:type="dxa"/>
+            <w:vAlign w:val="center"/>
+          </w:tcPr>
+          <w:p>
+            <w:pPr>
+              <w:tabs>
+                <w:tab w:val="left" w:pos="708"/>
+                <w:tab w:val="left" w:pos="1416"/>
+                <w:tab w:val="left" w:pos="2124"/>
+                <w:tab w:val="left" w:pos="2832"/>
+                <w:tab w:val="left" w:pos="3540"/>
+                <w:tab w:val="left" w:pos="4248"/>
+                <w:tab w:val="left" w:pos="4956"/>
+                <w:tab w:val="left" w:pos="5664"/>
+                <w:tab w:val="left" w:pos="6372"/>
+                <w:tab w:val="left" w:pos="7080"/>
+                <w:tab w:val="left" w:pos="7788"/>
+                <w:tab w:val="left" w:pos="8496"/>
+                <w:tab w:val="left" w:pos="9204"/>
+              </w:tabs>
+              <w:spacing w:after="160" w:line="259" w:lineRule="auto"/>
+              <w:rPr>
+                <w:rFonts w:ascii="Manrope" w:eastAsia="Manrope" w:hAnsi="Manrope" w:cs="Manrope"/>
+                <w:color w:val="3C0A49"/>
+                <w:sz w:val="20"/>
+                <w:szCs w:val="20"/>
+              </w:rPr>
+            </w:pPr>
+            <w:r>
+              <w:rPr>
+                <w:rFonts w:ascii="Manrope" w:eastAsia="Manrope" w:hAnsi="Manrope" w:cs="Manrope"/>
+                <w:color w:val="3C0A49"/>
+                <w:sz w:val="20"/>
+                <w:szCs w:val="20"/>
+              </w:rPr>
+              <w:t>https://github.com/2023M3T8-Inteli/grupo2/blob/main/notebooks/modelos/primeiro_modelo.ipynb</w:t>
+            </w:r>
+          </w:p>
+        </w:tc>
+      </w:tr>
+      <w:tr>
+        <w:tc>
+          <w:tcPr>
+            <w:tcW w:w="2266" w:type="dxa"/>
+            <w:vAlign w:val="center"/>
+          </w:tcPr>
+          <w:p>
+            <w:pPr>
+              <w:tabs>
+                <w:tab w:val="left" w:pos="708"/>
+                <w:tab w:val="left" w:pos="1416"/>
+                <w:tab w:val="left" w:pos="2124"/>
+                <w:tab w:val="left" w:pos="2832"/>
+                <w:tab w:val="left" w:pos="3540"/>
+                <w:tab w:val="left" w:pos="4248"/>
+                <w:tab w:val="left" w:pos="4956"/>
+                <w:tab w:val="left" w:pos="5664"/>
+                <w:tab w:val="left" w:pos="6372"/>
+                <w:tab w:val="left" w:pos="7080"/>
+                <w:tab w:val="left" w:pos="7788"/>
+                <w:tab w:val="left" w:pos="8496"/>
+                <w:tab w:val="left" w:pos="9204"/>
+              </w:tabs>
+              <w:spacing w:after="160" w:line="259" w:lineRule="auto"/>
+              <w:jc w:val="center"/>
+              <w:rPr>
+                <w:rFonts w:ascii="Manrope" w:eastAsia="Manrope" w:hAnsi="Manrope" w:cs="Manrope"/>
+                <w:color w:val="3C0A49"/>
+                <w:sz w:val="20"/>
+                <w:szCs w:val="20"/>
+              </w:rPr>
+            </w:pPr>
+            <w:r>
+              <w:rPr>
+                <w:rFonts w:ascii="Manrope" w:eastAsia="Manrope" w:hAnsi="Manrope" w:cs="Manrope"/>
+                <w:color w:val="3C0A49"/>
+                <w:sz w:val="20"/>
+                <w:szCs w:val="20"/>
+              </w:rPr>
+              <w:t>Segundo</w:t>
+            </w:r>
+          </w:p>
+        </w:tc>
+        <w:tc>
+          <w:tcPr>
+            <w:tcW w:w="7510" w:type="dxa"/>
+            <w:vAlign w:val="center"/>
+          </w:tcPr>
+          <w:p>
+            <w:pPr>
+              <w:tabs>
+                <w:tab w:val="left" w:pos="708"/>
+                <w:tab w:val="left" w:pos="1416"/>
+                <w:tab w:val="left" w:pos="2124"/>
+                <w:tab w:val="left" w:pos="2832"/>
+                <w:tab w:val="left" w:pos="3540"/>
+                <w:tab w:val="left" w:pos="4248"/>
+                <w:tab w:val="left" w:pos="4956"/>
+                <w:tab w:val="left" w:pos="5664"/>
+                <w:tab w:val="left" w:pos="6372"/>
+                <w:tab w:val="left" w:pos="7080"/>
+                <w:tab w:val="left" w:pos="7788"/>
+                <w:tab w:val="left" w:pos="8496"/>
+                <w:tab w:val="left" w:pos="9204"/>
+              </w:tabs>
+              <w:spacing w:after="160" w:line="259" w:lineRule="auto"/>
+              <w:rPr>
+                <w:rFonts w:ascii="Manrope" w:eastAsia="Manrope" w:hAnsi="Manrope" w:cs="Manrope"/>
+                <w:color w:val="3C0A49"/>
+                <w:sz w:val="20"/>
+                <w:szCs w:val="20"/>
+              </w:rPr>
+            </w:pPr>
+            <w:r>
+              <w:rPr>
+                <w:rFonts w:ascii="Manrope" w:eastAsia="Manrope" w:hAnsi="Manrope" w:cs="Manrope"/>
+                <w:color w:val="3C0A49"/>
+                <w:sz w:val="20"/>
+                <w:szCs w:val="20"/>
+              </w:rPr>
+              <w:t>Em desenvolvimento</w:t>
+            </w:r>
+          </w:p>
+        </w:tc>
+      </w:tr>
+      <w:tr>
+        <w:tc>
+          <w:tcPr>
+            <w:tcW w:w="2266" w:type="dxa"/>
+            <w:vAlign w:val="center"/>
+          </w:tcPr>
+          <w:p>
+            <w:pPr>
+              <w:tabs>
+                <w:tab w:val="left" w:pos="708"/>
+                <w:tab w:val="left" w:pos="1416"/>
+                <w:tab w:val="left" w:pos="2124"/>
+                <w:tab w:val="left" w:pos="2832"/>
+                <w:tab w:val="left" w:pos="3540"/>
+                <w:tab w:val="left" w:pos="4248"/>
+                <w:tab w:val="left" w:pos="4956"/>
+                <w:tab w:val="left" w:pos="5664"/>
+                <w:tab w:val="left" w:pos="6372"/>
+                <w:tab w:val="left" w:pos="7080"/>
+                <w:tab w:val="left" w:pos="7788"/>
+                <w:tab w:val="left" w:pos="8496"/>
+                <w:tab w:val="left" w:pos="9204"/>
+              </w:tabs>
+              <w:spacing w:after="160" w:line="259" w:lineRule="auto"/>
+              <w:jc w:val="center"/>
+              <w:rPr>
+                <w:rFonts w:ascii="Manrope" w:eastAsia="Manrope" w:hAnsi="Manrope" w:cs="Manrope"/>
+                <w:color w:val="3C0A49"/>
+                <w:sz w:val="20"/>
+                <w:szCs w:val="20"/>
+              </w:rPr>
+            </w:pPr>
+            <w:r>
+              <w:rPr>
+                <w:rFonts w:ascii="Manrope" w:eastAsia="Manrope" w:hAnsi="Manrope" w:cs="Manrope"/>
+                <w:color w:val="3C0A49"/>
+                <w:sz w:val="20"/>
+                <w:szCs w:val="20"/>
+              </w:rPr>
+              <w:t>Terceiro</w:t>
+            </w:r>
+          </w:p>
+        </w:tc>
+        <w:tc>
+          <w:tcPr>
+            <w:tcW w:w="7510" w:type="dxa"/>
+            <w:vAlign w:val="center"/>
+          </w:tcPr>
+          <w:p>
+            <w:pPr>
+              <w:tabs>
+                <w:tab w:val="left" w:pos="708"/>
+                <w:tab w:val="left" w:pos="1416"/>
+                <w:tab w:val="left" w:pos="2124"/>
+                <w:tab w:val="left" w:pos="2832"/>
+                <w:tab w:val="left" w:pos="3540"/>
+                <w:tab w:val="left" w:pos="4248"/>
+                <w:tab w:val="left" w:pos="4956"/>
+                <w:tab w:val="left" w:pos="5664"/>
+                <w:tab w:val="left" w:pos="6372"/>
+                <w:tab w:val="left" w:pos="7080"/>
+                <w:tab w:val="left" w:pos="7788"/>
+                <w:tab w:val="left" w:pos="8496"/>
+                <w:tab w:val="left" w:pos="9204"/>
+              </w:tabs>
+              <w:spacing w:after="160" w:line="259" w:lineRule="auto"/>
+              <w:rPr>
+                <w:rFonts w:ascii="Manrope" w:eastAsia="Manrope" w:hAnsi="Manrope" w:cs="Manrope"/>
+                <w:color w:val="3C0A49"/>
+                <w:sz w:val="20"/>
+                <w:szCs w:val="20"/>
+              </w:rPr>
+            </w:pPr>
+            <w:r>
+              <w:rPr>
+                <w:rFonts w:ascii="Manrope" w:eastAsia="Manrope" w:hAnsi="Manrope" w:cs="Manrope"/>
+                <w:color w:val="3C0A49"/>
+                <w:sz w:val="20"/>
+                <w:szCs w:val="20"/>
+              </w:rPr>
+              <w:t>Em desenvolvimento</w:t>
+            </w:r>
+          </w:p>
+        </w:tc>
+      </w:tr>
+    </w:tbl>
+    <w:p>
+      <w:pPr>
+        <w:spacing w:line="360" w:lineRule="auto"/>
+        <w:jc w:val="both"/>
+        <w:rPr>
+          <w:rFonts w:ascii="Manrope" w:eastAsia="Helvetica Neue" w:hAnsi="Manrope" w:cs="Helvetica Neue"/>
+          <w:b/>
+          <w:bCs/>
+          <w:color w:val="3C0A49"/>
+        </w:rPr>
+      </w:pPr>
+    </w:p>
     <w:sectPr>
-      <w:headerReference w:type="default" r:id="rId27"/>
-      <w:footerReference w:type="default" r:id="rId28"/>
+      <w:headerReference w:type="default" r:id="rId28"/>
+      <w:footerReference w:type="default" r:id="rId29"/>
       <w:pgSz w:w="11906" w:h="16838"/>
       <w:pgMar w:top="1134" w:right="1134" w:bottom="1134" w:left="1134" w:header="1134" w:footer="850" w:gutter="0"/>
       <w:pgNumType w:start="1"/>
@@ -20301,17 +21563,8 @@
           <w:rFonts w:ascii="Manrope" w:hAnsi="Manrope"/>
           <w:color w:val="2D253F"/>
         </w:rPr>
-        <w:t xml:space="preserve">Arquivo da ferramenta Google </w:t>
-      </w:r>
-      <w:proofErr w:type="spellStart"/>
-      <w:r>
-        <w:rPr>
-          <w:rFonts w:ascii="Manrope" w:hAnsi="Manrope"/>
-          <w:color w:val="2D253F"/>
-        </w:rPr>
-        <w:t>Colaboratory</w:t>
-      </w:r>
-      <w:proofErr w:type="spellEnd"/>
+        <w:t>Arquivo da ferramenta Google Colaboratory</w:t>
+      </w:r>
       <w:r>
         <w:rPr>
           <w:rFonts w:ascii="Manrope" w:hAnsi="Manrope"/>
@@ -22703,7 +23956,7 @@
   <w:abstractNum w:abstractNumId="20" w15:restartNumberingAfterBreak="0">
     <w:nsid w:val="61943CFF"/>
     <w:multiLevelType w:val="multilevel"/>
-    <w:tmpl w:val="FBE4DDAC"/>
+    <w:tmpl w:val="88883816"/>
     <w:lvl w:ilvl="0">
       <w:start w:val="1"/>
       <w:numFmt w:val="decimal"/>
@@ -22727,6 +23980,8 @@
       </w:pPr>
       <w:rPr>
         <w:rFonts w:hint="default"/>
+        <w:sz w:val="24"/>
+        <w:szCs w:val="24"/>
       </w:rPr>
     </w:lvl>
     <w:lvl w:ilvl="2">
@@ -23051,6 +24306,119 @@
     <w:nsid w:val="6D022BF4"/>
     <w:multiLevelType w:val="hybridMultilevel"/>
     <w:tmpl w:val="CB1CABDA"/>
+    <w:lvl w:ilvl="0" w:tplc="04160001">
+      <w:start w:val="1"/>
+      <w:numFmt w:val="bullet"/>
+      <w:lvlText w:val=""/>
+      <w:lvlJc w:val="left"/>
+      <w:pPr>
+        <w:ind w:left="720" w:hanging="360"/>
+      </w:pPr>
+      <w:rPr>
+        <w:rFonts w:ascii="Symbol" w:hAnsi="Symbol" w:hint="default"/>
+      </w:rPr>
+    </w:lvl>
+    <w:lvl w:ilvl="1" w:tplc="04160003" w:tentative="1">
+      <w:start w:val="1"/>
+      <w:numFmt w:val="bullet"/>
+      <w:lvlText w:val="o"/>
+      <w:lvlJc w:val="left"/>
+      <w:pPr>
+        <w:ind w:left="1440" w:hanging="360"/>
+      </w:pPr>
+      <w:rPr>
+        <w:rFonts w:ascii="Courier New" w:hAnsi="Courier New" w:cs="Courier New" w:hint="default"/>
+      </w:rPr>
+    </w:lvl>
+    <w:lvl w:ilvl="2" w:tplc="04160005" w:tentative="1">
+      <w:start w:val="1"/>
+      <w:numFmt w:val="bullet"/>
+      <w:lvlText w:val=""/>
+      <w:lvlJc w:val="left"/>
+      <w:pPr>
+        <w:ind w:left="2160" w:hanging="360"/>
+      </w:pPr>
+      <w:rPr>
+        <w:rFonts w:ascii="Wingdings" w:hAnsi="Wingdings" w:hint="default"/>
+      </w:rPr>
+    </w:lvl>
+    <w:lvl w:ilvl="3" w:tplc="04160001" w:tentative="1">
+      <w:start w:val="1"/>
+      <w:numFmt w:val="bullet"/>
+      <w:lvlText w:val=""/>
+      <w:lvlJc w:val="left"/>
+      <w:pPr>
+        <w:ind w:left="2880" w:hanging="360"/>
+      </w:pPr>
+      <w:rPr>
+        <w:rFonts w:ascii="Symbol" w:hAnsi="Symbol" w:hint="default"/>
+      </w:rPr>
+    </w:lvl>
+    <w:lvl w:ilvl="4" w:tplc="04160003" w:tentative="1">
+      <w:start w:val="1"/>
+      <w:numFmt w:val="bullet"/>
+      <w:lvlText w:val="o"/>
+      <w:lvlJc w:val="left"/>
+      <w:pPr>
+        <w:ind w:left="3600" w:hanging="360"/>
+      </w:pPr>
+      <w:rPr>
+        <w:rFonts w:ascii="Courier New" w:hAnsi="Courier New" w:cs="Courier New" w:hint="default"/>
+      </w:rPr>
+    </w:lvl>
+    <w:lvl w:ilvl="5" w:tplc="04160005" w:tentative="1">
+      <w:start w:val="1"/>
+      <w:numFmt w:val="bullet"/>
+      <w:lvlText w:val=""/>
+      <w:lvlJc w:val="left"/>
+      <w:pPr>
+        <w:ind w:left="4320" w:hanging="360"/>
+      </w:pPr>
+      <w:rPr>
+        <w:rFonts w:ascii="Wingdings" w:hAnsi="Wingdings" w:hint="default"/>
+      </w:rPr>
+    </w:lvl>
+    <w:lvl w:ilvl="6" w:tplc="04160001" w:tentative="1">
+      <w:start w:val="1"/>
+      <w:numFmt w:val="bullet"/>
+      <w:lvlText w:val=""/>
+      <w:lvlJc w:val="left"/>
+      <w:pPr>
+        <w:ind w:left="5040" w:hanging="360"/>
+      </w:pPr>
+      <w:rPr>
+        <w:rFonts w:ascii="Symbol" w:hAnsi="Symbol" w:hint="default"/>
+      </w:rPr>
+    </w:lvl>
+    <w:lvl w:ilvl="7" w:tplc="04160003" w:tentative="1">
+      <w:start w:val="1"/>
+      <w:numFmt w:val="bullet"/>
+      <w:lvlText w:val="o"/>
+      <w:lvlJc w:val="left"/>
+      <w:pPr>
+        <w:ind w:left="5760" w:hanging="360"/>
+      </w:pPr>
+      <w:rPr>
+        <w:rFonts w:ascii="Courier New" w:hAnsi="Courier New" w:cs="Courier New" w:hint="default"/>
+      </w:rPr>
+    </w:lvl>
+    <w:lvl w:ilvl="8" w:tplc="04160005" w:tentative="1">
+      <w:start w:val="1"/>
+      <w:numFmt w:val="bullet"/>
+      <w:lvlText w:val=""/>
+      <w:lvlJc w:val="left"/>
+      <w:pPr>
+        <w:ind w:left="6480" w:hanging="360"/>
+      </w:pPr>
+      <w:rPr>
+        <w:rFonts w:ascii="Wingdings" w:hAnsi="Wingdings" w:hint="default"/>
+      </w:rPr>
+    </w:lvl>
+  </w:abstractNum>
+  <w:abstractNum w:abstractNumId="24" w15:restartNumberingAfterBreak="0">
+    <w:nsid w:val="7FA81C3C"/>
+    <w:multiLevelType w:val="hybridMultilevel"/>
+    <w:tmpl w:val="BFEEA8C4"/>
     <w:lvl w:ilvl="0" w:tplc="04160001">
       <w:start w:val="1"/>
       <w:numFmt w:val="bullet"/>
@@ -23231,6 +24599,9 @@
   </w:num>
   <w:num w:numId="24" w16cid:durableId="531697615">
     <w:abstractNumId w:val="10"/>
+  </w:num>
+  <w:num w:numId="25" w16cid:durableId="1365399404">
+    <w:abstractNumId w:val="24"/>
   </w:num>
 </w:numbering>
 </file>
@@ -23629,7 +25000,7 @@
   <w:style w:type="paragraph" w:default="1" w:styleId="Normal">
     <w:name w:val="Normal"/>
     <w:qFormat/>
-    <w:rsid w:val="000B0EB6"/>
+    <w:rsid w:val="009648EE"/>
     <w:rPr>
       <w:lang w:eastAsia="en-US"/>
     </w:rPr>

</xml_diff>